<commit_message>
Add screenshots, diagrams and updated reports with images
</commit_message>
<xml_diff>
--- a/final-report.docx
+++ b/final-report.docx
@@ -125,7 +125,7 @@
               <a:graphicData uri="http://schemas.openxmlformats.org/drawingml/2006/picture">
                 <pic:pic>
                   <pic:nvPicPr>
-                    <pic:cNvPr descr="certificate/certificate.png" id="0" name="Picture"/>
+                    <pic:cNvPr descr="../certificate/certificate.png" id="0" name="Picture"/>
                     <pic:cNvPicPr>
                       <a:picLocks noChangeArrowheads="1" noChangeAspect="1"/>
                     </pic:cNvPicPr>
@@ -177,333 +177,65 @@
       <w:pPr>
         <w:pStyle w:val="Heading2"/>
       </w:pPr>
-      <w:bookmarkStart w:id="25" w:name="теоретичні-відомості"/>
-      <w:r>
-        <w:t xml:space="preserve">Теоретичні відомості</w:t>
+      <w:bookmarkStart w:id="25" w:name="загальна-діаграма-проектів"/>
+      <w:r>
+        <w:t xml:space="preserve">Загальна діаграма проектів</w:t>
       </w:r>
       <w:bookmarkEnd w:id="25"/>
     </w:p>
     <w:p>
       <w:pPr>
-        <w:pStyle w:val="FirstParagraph"/>
-      </w:pPr>
-      <w:r>
-        <w:t xml:space="preserve">У PHP масиви є універсальною структурою даних, яка дозволяє зберігати впорядковані та невпорядковані дані. Масиви підтримують індексовану та асоціативну форму, а також можуть містити вкладені масиви, що робить їх схожими на об’єкти в JavaScript. Для роботи з масивами використовують функції</w:t>
-      </w:r>
-      <w:r>
-        <w:t xml:space="preserve"> </w:t>
-      </w:r>
-      <w:r>
-        <w:rPr>
-          <w:rStyle w:val="VerbatimChar"/>
-        </w:rPr>
-        <w:t xml:space="preserve">in_array</w:t>
-      </w:r>
-      <w:r>
-        <w:t xml:space="preserve">,</w:t>
-      </w:r>
-      <w:r>
-        <w:t xml:space="preserve"> </w:t>
-      </w:r>
-      <w:r>
-        <w:rPr>
-          <w:rStyle w:val="VerbatimChar"/>
-        </w:rPr>
-        <w:t xml:space="preserve">sort</w:t>
-      </w:r>
-      <w:r>
-        <w:t xml:space="preserve">,</w:t>
-      </w:r>
-      <w:r>
-        <w:t xml:space="preserve"> </w:t>
-      </w:r>
-      <w:r>
-        <w:rPr>
-          <w:rStyle w:val="VerbatimChar"/>
-        </w:rPr>
-        <w:t xml:space="preserve">array_search</w:t>
-      </w:r>
-      <w:r>
-        <w:t xml:space="preserve">,</w:t>
-      </w:r>
-      <w:r>
-        <w:t xml:space="preserve"> </w:t>
-      </w:r>
-      <w:r>
-        <w:rPr>
-          <w:rStyle w:val="VerbatimChar"/>
-        </w:rPr>
-        <w:t xml:space="preserve">array_slice</w:t>
-      </w:r>
-      <w:r>
-        <w:t xml:space="preserve">,</w:t>
-      </w:r>
-      <w:r>
-        <w:t xml:space="preserve"> </w:t>
-      </w:r>
-      <w:r>
-        <w:rPr>
-          <w:rStyle w:val="VerbatimChar"/>
-        </w:rPr>
-        <w:t xml:space="preserve">array_sum</w:t>
-      </w:r>
-      <w:r>
-        <w:t xml:space="preserve">,</w:t>
-      </w:r>
-      <w:r>
-        <w:t xml:space="preserve"> </w:t>
-      </w:r>
-      <w:r>
-        <w:rPr>
-          <w:rStyle w:val="VerbatimChar"/>
-        </w:rPr>
-        <w:t xml:space="preserve">array_merge</w:t>
-      </w:r>
-      <w:r>
-        <w:t xml:space="preserve"> </w:t>
-      </w:r>
-      <w:r>
-        <w:t xml:space="preserve">і цикл</w:t>
-      </w:r>
-      <w:r>
-        <w:t xml:space="preserve"> </w:t>
-      </w:r>
-      <w:r>
-        <w:rPr>
-          <w:rStyle w:val="VerbatimChar"/>
-        </w:rPr>
-        <w:t xml:space="preserve">foreach</w:t>
-      </w:r>
-      <w:r>
-        <w:t xml:space="preserve">. У вкладених структурах дані перебираються через кілька рівнів вкладеності, що дозволяє працювати зі складними наборами інформації.</w:t>
-      </w:r>
-    </w:p>
-    <w:p>
-      <w:pPr>
-        <w:pStyle w:val="BodyText"/>
-      </w:pPr>
-      <w:r>
-        <w:t xml:space="preserve">PHP дозволяє приймати параметри з адресного рядка через</w:t>
-      </w:r>
-      <w:r>
-        <w:t xml:space="preserve"> </w:t>
-      </w:r>
-      <w:r>
-        <w:rPr>
-          <w:rStyle w:val="VerbatimChar"/>
-        </w:rPr>
-        <w:t xml:space="preserve">$_GET</w:t>
-      </w:r>
-      <w:r>
-        <w:t xml:space="preserve">, працювати з формами і підключати зовнішні файли за допомогою</w:t>
-      </w:r>
-      <w:r>
-        <w:t xml:space="preserve"> </w:t>
-      </w:r>
-      <w:r>
-        <w:rPr>
-          <w:rStyle w:val="VerbatimChar"/>
-        </w:rPr>
-        <w:t xml:space="preserve">include</w:t>
-      </w:r>
-      <w:r>
-        <w:t xml:space="preserve">, який виконується прямо у місці виклику. Для роботи з файлами використовують</w:t>
-      </w:r>
-      <w:r>
-        <w:t xml:space="preserve"> </w:t>
-      </w:r>
-      <w:r>
-        <w:rPr>
-          <w:rStyle w:val="VerbatimChar"/>
-        </w:rPr>
-        <w:t xml:space="preserve">file_get_contents()</w:t>
-      </w:r>
-      <w:r>
-        <w:t xml:space="preserve">, а для аналізу текстових даних - функції</w:t>
-      </w:r>
-      <w:r>
-        <w:t xml:space="preserve"> </w:t>
-      </w:r>
-      <w:r>
-        <w:rPr>
-          <w:rStyle w:val="VerbatimChar"/>
-        </w:rPr>
-        <w:t xml:space="preserve">str_starts_with()</w:t>
-      </w:r>
-      <w:r>
-        <w:t xml:space="preserve"> </w:t>
-      </w:r>
-      <w:r>
-        <w:t xml:space="preserve">і</w:t>
-      </w:r>
-      <w:r>
-        <w:t xml:space="preserve"> </w:t>
-      </w:r>
-      <w:r>
-        <w:rPr>
-          <w:rStyle w:val="VerbatimChar"/>
-        </w:rPr>
-        <w:t xml:space="preserve">str_ends_with()</w:t>
-      </w:r>
-      <w:r>
-        <w:t xml:space="preserve">. Завдяки цим можливостям PHP може взаємодіяти і з клієнтом (форми), і з серверними ресурсами (файли, URL).</w:t>
-      </w:r>
-    </w:p>
-    <w:p>
-      <w:pPr>
-        <w:pStyle w:val="BodyText"/>
-      </w:pPr>
-      <w:r>
-        <w:t xml:space="preserve">Сучасний спосіб роботи з базою у PHP - через PDO. Підключення виконується через об’єкт PDO, після чого можна використовувати підготовлені запити (</w:t>
-      </w:r>
-      <w:r>
-        <w:rPr>
-          <w:rStyle w:val="VerbatimChar"/>
-        </w:rPr>
-        <w:t xml:space="preserve">prepare</w:t>
-      </w:r>
-      <w:r>
-        <w:t xml:space="preserve">), підставляти значення (</w:t>
-      </w:r>
-      <w:r>
-        <w:rPr>
-          <w:rStyle w:val="VerbatimChar"/>
-        </w:rPr>
-        <w:t xml:space="preserve">bindValue</w:t>
-      </w:r>
-      <w:r>
-        <w:t xml:space="preserve">) та отримувати результати (</w:t>
-      </w:r>
-      <w:r>
-        <w:rPr>
-          <w:rStyle w:val="VerbatimChar"/>
-        </w:rPr>
-        <w:t xml:space="preserve">fetchAll</w:t>
-      </w:r>
-      <w:r>
-        <w:t xml:space="preserve">). Обробка помилок реалізується через</w:t>
-      </w:r>
-      <w:r>
-        <w:t xml:space="preserve"> </w:t>
-      </w:r>
-      <w:r>
-        <w:rPr>
-          <w:rStyle w:val="VerbatimChar"/>
-        </w:rPr>
-        <w:t xml:space="preserve">try-catch</w:t>
-      </w:r>
-      <w:r>
-        <w:t xml:space="preserve"> </w:t>
-      </w:r>
-      <w:r>
-        <w:t xml:space="preserve">та виняток</w:t>
-      </w:r>
-      <w:r>
-        <w:t xml:space="preserve"> </w:t>
-      </w:r>
-      <w:r>
-        <w:rPr>
-          <w:rStyle w:val="VerbatimChar"/>
-        </w:rPr>
-        <w:t xml:space="preserve">PDOException</w:t>
-      </w:r>
-      <w:r>
-        <w:t xml:space="preserve">, що дозволяє безпечно виконувати запити та керувати помилками SQL.</w:t>
-      </w:r>
-    </w:p>
-    <w:p>
-      <w:pPr>
-        <w:pStyle w:val="BodyText"/>
-      </w:pPr>
-      <w:r>
-        <w:t xml:space="preserve">PHP підтримує повноцінне ООП: класи, об’єкти, наслідування (</w:t>
-      </w:r>
-      <w:r>
-        <w:rPr>
-          <w:rStyle w:val="VerbatimChar"/>
-        </w:rPr>
-        <w:t xml:space="preserve">extends</w:t>
-      </w:r>
-      <w:r>
-        <w:t xml:space="preserve">), інтерфейси (</w:t>
-      </w:r>
-      <w:r>
-        <w:rPr>
-          <w:rStyle w:val="VerbatimChar"/>
-        </w:rPr>
-        <w:t xml:space="preserve">implements</w:t>
-      </w:r>
-      <w:r>
-        <w:t xml:space="preserve">) та абстракції. Простори імен (</w:t>
-      </w:r>
-      <w:r>
-        <w:rPr>
-          <w:rStyle w:val="VerbatimChar"/>
-        </w:rPr>
-        <w:t xml:space="preserve">namespace</w:t>
-      </w:r>
-      <w:r>
-        <w:t xml:space="preserve">) забезпечують впорядкування структури проєкту, а</w:t>
-      </w:r>
-      <w:r>
-        <w:t xml:space="preserve"> </w:t>
-      </w:r>
-      <w:r>
-        <w:rPr>
-          <w:rStyle w:val="VerbatimChar"/>
-        </w:rPr>
-        <w:t xml:space="preserve">use</w:t>
-      </w:r>
-      <w:r>
-        <w:t xml:space="preserve"> </w:t>
-      </w:r>
-      <w:r>
-        <w:t xml:space="preserve">дозволяє імпортувати класи. Магічні методи (</w:t>
-      </w:r>
-      <w:r>
-        <w:rPr>
-          <w:rStyle w:val="VerbatimChar"/>
-        </w:rPr>
-        <w:t xml:space="preserve">__construct</w:t>
-      </w:r>
-      <w:r>
-        <w:t xml:space="preserve">,</w:t>
-      </w:r>
-      <w:r>
-        <w:t xml:space="preserve"> </w:t>
-      </w:r>
-      <w:r>
-        <w:rPr>
-          <w:rStyle w:val="VerbatimChar"/>
-        </w:rPr>
-        <w:t xml:space="preserve">__toString</w:t>
-      </w:r>
-      <w:r>
-        <w:t xml:space="preserve">,</w:t>
-      </w:r>
-      <w:r>
-        <w:t xml:space="preserve"> </w:t>
-      </w:r>
-      <w:r>
-        <w:rPr>
-          <w:rStyle w:val="VerbatimChar"/>
-        </w:rPr>
-        <w:t xml:space="preserve">__get</w:t>
-      </w:r>
-      <w:r>
-        <w:t xml:space="preserve">,</w:t>
-      </w:r>
-      <w:r>
-        <w:t xml:space="preserve"> </w:t>
-      </w:r>
-      <w:r>
-        <w:rPr>
-          <w:rStyle w:val="VerbatimChar"/>
-        </w:rPr>
-        <w:t xml:space="preserve">__set</w:t>
-      </w:r>
-      <w:r>
-        <w:t xml:space="preserve">) дозволяють автоматизувати поведінку об’єктів. Поширений патерн — Singleton, який гарантує єдиний екземпляр класу.</w:t>
+        <w:pStyle w:val="CaptionedFigure"/>
+      </w:pPr>
+      <w:r>
+        <w:drawing>
+          <wp:inline>
+            <wp:extent cx="5334000" cy="690684"/>
+            <wp:effectExtent b="0" l="0" r="0" t="0"/>
+            <wp:docPr descr="Діаграма проектів" title="" id="1" name="Picture"/>
+            <a:graphic>
+              <a:graphicData uri="http://schemas.openxmlformats.org/drawingml/2006/picture">
+                <pic:pic>
+                  <pic:nvPicPr>
+                    <pic:cNvPr descr="../screenshots/projects-diagram.png" id="0" name="Picture"/>
+                    <pic:cNvPicPr>
+                      <a:picLocks noChangeArrowheads="1" noChangeAspect="1"/>
+                    </pic:cNvPicPr>
+                  </pic:nvPicPr>
+                  <pic:blipFill>
+                    <a:blip r:embed="rId26"/>
+                    <a:stretch>
+                      <a:fillRect/>
+                    </a:stretch>
+                  </pic:blipFill>
+                  <pic:spPr bwMode="auto">
+                    <a:xfrm>
+                      <a:off x="0" y="0"/>
+                      <a:ext cx="5334000" cy="690684"/>
+                    </a:xfrm>
+                    <a:prstGeom prst="rect">
+                      <a:avLst/>
+                    </a:prstGeom>
+                    <a:noFill/>
+                    <a:ln w="9525">
+                      <a:noFill/>
+                      <a:headEnd/>
+                      <a:tailEnd/>
+                    </a:ln>
+                  </pic:spPr>
+                </pic:pic>
+              </a:graphicData>
+            </a:graphic>
+          </wp:inline>
+        </w:drawing>
+      </w:r>
+    </w:p>
+    <w:p>
+      <w:pPr>
+        <w:pStyle w:val="ImageCaption"/>
+      </w:pPr>
+      <w:r>
+        <w:t xml:space="preserve">Діаграма проектів</w:t>
       </w:r>
     </w:p>
     <w:p>
@@ -517,11 +249,351 @@
       <w:pPr>
         <w:pStyle w:val="Heading2"/>
       </w:pPr>
-      <w:bookmarkStart w:id="26" w:name="X858802a189d7040c98c2d470acd0b9c88c74633"/>
+      <w:bookmarkStart w:id="27" w:name="теоретичні-відомості"/>
+      <w:r>
+        <w:t xml:space="preserve">Теоретичні відомості</w:t>
+      </w:r>
+      <w:bookmarkEnd w:id="27"/>
+    </w:p>
+    <w:p>
+      <w:pPr>
+        <w:pStyle w:val="FirstParagraph"/>
+      </w:pPr>
+      <w:r>
+        <w:t xml:space="preserve">У PHP масиви є універсальною структурою даних, яка дозволяє зберігати впорядковані та невпорядковані дані. Масиви підтримують індексовану та асоціативну форму, а також можуть містити вкладені масиви, що робить їх схожими на об’єкти в JavaScript. Для роботи з масивами використовують функції</w:t>
+      </w:r>
+      <w:r>
+        <w:t xml:space="preserve"> </w:t>
+      </w:r>
+      <w:r>
+        <w:rPr>
+          <w:rStyle w:val="VerbatimChar"/>
+        </w:rPr>
+        <w:t xml:space="preserve">in_array</w:t>
+      </w:r>
+      <w:r>
+        <w:t xml:space="preserve">,</w:t>
+      </w:r>
+      <w:r>
+        <w:t xml:space="preserve"> </w:t>
+      </w:r>
+      <w:r>
+        <w:rPr>
+          <w:rStyle w:val="VerbatimChar"/>
+        </w:rPr>
+        <w:t xml:space="preserve">sort</w:t>
+      </w:r>
+      <w:r>
+        <w:t xml:space="preserve">,</w:t>
+      </w:r>
+      <w:r>
+        <w:t xml:space="preserve"> </w:t>
+      </w:r>
+      <w:r>
+        <w:rPr>
+          <w:rStyle w:val="VerbatimChar"/>
+        </w:rPr>
+        <w:t xml:space="preserve">array_search</w:t>
+      </w:r>
+      <w:r>
+        <w:t xml:space="preserve">,</w:t>
+      </w:r>
+      <w:r>
+        <w:t xml:space="preserve"> </w:t>
+      </w:r>
+      <w:r>
+        <w:rPr>
+          <w:rStyle w:val="VerbatimChar"/>
+        </w:rPr>
+        <w:t xml:space="preserve">array_slice</w:t>
+      </w:r>
+      <w:r>
+        <w:t xml:space="preserve">,</w:t>
+      </w:r>
+      <w:r>
+        <w:t xml:space="preserve"> </w:t>
+      </w:r>
+      <w:r>
+        <w:rPr>
+          <w:rStyle w:val="VerbatimChar"/>
+        </w:rPr>
+        <w:t xml:space="preserve">array_sum</w:t>
+      </w:r>
+      <w:r>
+        <w:t xml:space="preserve">,</w:t>
+      </w:r>
+      <w:r>
+        <w:t xml:space="preserve"> </w:t>
+      </w:r>
+      <w:r>
+        <w:rPr>
+          <w:rStyle w:val="VerbatimChar"/>
+        </w:rPr>
+        <w:t xml:space="preserve">array_merge</w:t>
+      </w:r>
+      <w:r>
+        <w:t xml:space="preserve"> </w:t>
+      </w:r>
+      <w:r>
+        <w:t xml:space="preserve">і цикл</w:t>
+      </w:r>
+      <w:r>
+        <w:t xml:space="preserve"> </w:t>
+      </w:r>
+      <w:r>
+        <w:rPr>
+          <w:rStyle w:val="VerbatimChar"/>
+        </w:rPr>
+        <w:t xml:space="preserve">foreach</w:t>
+      </w:r>
+      <w:r>
+        <w:t xml:space="preserve">. У вкладених структурах дані перебираються через кілька рівнів вкладеності, що дозволяє працювати зі складними наборами інформації.</w:t>
+      </w:r>
+    </w:p>
+    <w:p>
+      <w:pPr>
+        <w:pStyle w:val="BodyText"/>
+      </w:pPr>
+      <w:r>
+        <w:t xml:space="preserve">PHP дозволяє приймати параметри з адресного рядка через</w:t>
+      </w:r>
+      <w:r>
+        <w:t xml:space="preserve"> </w:t>
+      </w:r>
+      <w:r>
+        <w:rPr>
+          <w:rStyle w:val="VerbatimChar"/>
+        </w:rPr>
+        <w:t xml:space="preserve">$_GET</w:t>
+      </w:r>
+      <w:r>
+        <w:t xml:space="preserve">, працювати з формами і підключати зовнішні файли за допомогою</w:t>
+      </w:r>
+      <w:r>
+        <w:t xml:space="preserve"> </w:t>
+      </w:r>
+      <w:r>
+        <w:rPr>
+          <w:rStyle w:val="VerbatimChar"/>
+        </w:rPr>
+        <w:t xml:space="preserve">include</w:t>
+      </w:r>
+      <w:r>
+        <w:t xml:space="preserve">, який виконується прямо у місці виклику. Для роботи з файлами використовують</w:t>
+      </w:r>
+      <w:r>
+        <w:t xml:space="preserve"> </w:t>
+      </w:r>
+      <w:r>
+        <w:rPr>
+          <w:rStyle w:val="VerbatimChar"/>
+        </w:rPr>
+        <w:t xml:space="preserve">file_get_contents()</w:t>
+      </w:r>
+      <w:r>
+        <w:t xml:space="preserve">, а для аналізу текстових даних - функції</w:t>
+      </w:r>
+      <w:r>
+        <w:t xml:space="preserve"> </w:t>
+      </w:r>
+      <w:r>
+        <w:rPr>
+          <w:rStyle w:val="VerbatimChar"/>
+        </w:rPr>
+        <w:t xml:space="preserve">str_starts_with()</w:t>
+      </w:r>
+      <w:r>
+        <w:t xml:space="preserve"> </w:t>
+      </w:r>
+      <w:r>
+        <w:t xml:space="preserve">і</w:t>
+      </w:r>
+      <w:r>
+        <w:t xml:space="preserve"> </w:t>
+      </w:r>
+      <w:r>
+        <w:rPr>
+          <w:rStyle w:val="VerbatimChar"/>
+        </w:rPr>
+        <w:t xml:space="preserve">str_ends_with()</w:t>
+      </w:r>
+      <w:r>
+        <w:t xml:space="preserve">. Завдяки цим можливостям PHP може взаємодіяти і з клієнтом (форми), і з серверними ресурсами (файли, URL).</w:t>
+      </w:r>
+    </w:p>
+    <w:p>
+      <w:pPr>
+        <w:pStyle w:val="BodyText"/>
+      </w:pPr>
+      <w:r>
+        <w:t xml:space="preserve">Сучасний спосіб роботи з базою у PHP - через PDO. Підключення виконується через об’єкт PDO, після чого можна використовувати підготовлені запити (</w:t>
+      </w:r>
+      <w:r>
+        <w:rPr>
+          <w:rStyle w:val="VerbatimChar"/>
+        </w:rPr>
+        <w:t xml:space="preserve">prepare</w:t>
+      </w:r>
+      <w:r>
+        <w:t xml:space="preserve">), підставляти значення (</w:t>
+      </w:r>
+      <w:r>
+        <w:rPr>
+          <w:rStyle w:val="VerbatimChar"/>
+        </w:rPr>
+        <w:t xml:space="preserve">bindValue</w:t>
+      </w:r>
+      <w:r>
+        <w:t xml:space="preserve">) та отримувати результати (</w:t>
+      </w:r>
+      <w:r>
+        <w:rPr>
+          <w:rStyle w:val="VerbatimChar"/>
+        </w:rPr>
+        <w:t xml:space="preserve">fetchAll</w:t>
+      </w:r>
+      <w:r>
+        <w:t xml:space="preserve">). Обробка помилок реалізується через</w:t>
+      </w:r>
+      <w:r>
+        <w:t xml:space="preserve"> </w:t>
+      </w:r>
+      <w:r>
+        <w:rPr>
+          <w:rStyle w:val="VerbatimChar"/>
+        </w:rPr>
+        <w:t xml:space="preserve">try-catch</w:t>
+      </w:r>
+      <w:r>
+        <w:t xml:space="preserve"> </w:t>
+      </w:r>
+      <w:r>
+        <w:t xml:space="preserve">та виняток</w:t>
+      </w:r>
+      <w:r>
+        <w:t xml:space="preserve"> </w:t>
+      </w:r>
+      <w:r>
+        <w:rPr>
+          <w:rStyle w:val="VerbatimChar"/>
+        </w:rPr>
+        <w:t xml:space="preserve">PDOException</w:t>
+      </w:r>
+      <w:r>
+        <w:t xml:space="preserve">, що дозволяє безпечно виконувати запити та керувати помилками SQL.</w:t>
+      </w:r>
+    </w:p>
+    <w:p>
+      <w:pPr>
+        <w:pStyle w:val="BodyText"/>
+      </w:pPr>
+      <w:r>
+        <w:t xml:space="preserve">PHP підтримує повноцінне ООП: класи, об’єкти, наслідування (</w:t>
+      </w:r>
+      <w:r>
+        <w:rPr>
+          <w:rStyle w:val="VerbatimChar"/>
+        </w:rPr>
+        <w:t xml:space="preserve">extends</w:t>
+      </w:r>
+      <w:r>
+        <w:t xml:space="preserve">), інтерфейси (</w:t>
+      </w:r>
+      <w:r>
+        <w:rPr>
+          <w:rStyle w:val="VerbatimChar"/>
+        </w:rPr>
+        <w:t xml:space="preserve">implements</w:t>
+      </w:r>
+      <w:r>
+        <w:t xml:space="preserve">) та абстракції. Простори імен (</w:t>
+      </w:r>
+      <w:r>
+        <w:rPr>
+          <w:rStyle w:val="VerbatimChar"/>
+        </w:rPr>
+        <w:t xml:space="preserve">namespace</w:t>
+      </w:r>
+      <w:r>
+        <w:t xml:space="preserve">) забезпечують впорядкування структури проєкту, а</w:t>
+      </w:r>
+      <w:r>
+        <w:t xml:space="preserve"> </w:t>
+      </w:r>
+      <w:r>
+        <w:rPr>
+          <w:rStyle w:val="VerbatimChar"/>
+        </w:rPr>
+        <w:t xml:space="preserve">use</w:t>
+      </w:r>
+      <w:r>
+        <w:t xml:space="preserve"> </w:t>
+      </w:r>
+      <w:r>
+        <w:t xml:space="preserve">дозволяє імпортувати класи. Магічні методи (</w:t>
+      </w:r>
+      <w:r>
+        <w:rPr>
+          <w:rStyle w:val="VerbatimChar"/>
+        </w:rPr>
+        <w:t xml:space="preserve">__construct</w:t>
+      </w:r>
+      <w:r>
+        <w:t xml:space="preserve">,</w:t>
+      </w:r>
+      <w:r>
+        <w:t xml:space="preserve"> </w:t>
+      </w:r>
+      <w:r>
+        <w:rPr>
+          <w:rStyle w:val="VerbatimChar"/>
+        </w:rPr>
+        <w:t xml:space="preserve">__toString</w:t>
+      </w:r>
+      <w:r>
+        <w:t xml:space="preserve">,</w:t>
+      </w:r>
+      <w:r>
+        <w:t xml:space="preserve"> </w:t>
+      </w:r>
+      <w:r>
+        <w:rPr>
+          <w:rStyle w:val="VerbatimChar"/>
+        </w:rPr>
+        <w:t xml:space="preserve">__get</w:t>
+      </w:r>
+      <w:r>
+        <w:t xml:space="preserve">,</w:t>
+      </w:r>
+      <w:r>
+        <w:t xml:space="preserve"> </w:t>
+      </w:r>
+      <w:r>
+        <w:rPr>
+          <w:rStyle w:val="VerbatimChar"/>
+        </w:rPr>
+        <w:t xml:space="preserve">__set</w:t>
+      </w:r>
+      <w:r>
+        <w:t xml:space="preserve">) дозволяють автоматизувати поведінку об’єктів. Поширений патерн — Singleton, який гарантує єдиний екземпляр класу.</w:t>
+      </w:r>
+    </w:p>
+    <w:p>
+      <w:r>
+        <w:pict>
+          <v:rect style="width:0;height:1.5pt" o:hralign="center" o:hrstd="t" o:hr="t"/>
+        </w:pict>
+      </w:r>
+    </w:p>
+    <w:p>
+      <w:pPr>
+        <w:pStyle w:val="Heading2"/>
+      </w:pPr>
+      <w:bookmarkStart w:id="28" w:name="X858802a189d7040c98c2d470acd0b9c88c74633"/>
       <w:r>
         <w:t xml:space="preserve">Проект 1: Багатосторінкова галерея зображень</w:t>
       </w:r>
-      <w:bookmarkEnd w:id="26"/>
+      <w:bookmarkEnd w:id="28"/>
     </w:p>
     <w:p>
       <w:pPr>
@@ -553,7 +625,7 @@
       <w:r>
         <w:t xml:space="preserve"> </w:t>
       </w:r>
-      <w:hyperlink r:id="rId27">
+      <w:hyperlink r:id="rId29">
         <w:r>
           <w:rPr>
             <w:rStyle w:val="Hyperlink"/>
@@ -593,103 +665,61 @@
           <w:ilvl w:val="0"/>
           <w:numId w:val="1000"/>
         </w:numPr>
-        <w:pStyle w:val="SourceCode"/>
-      </w:pPr>
-      <w:r>
-        <w:rPr>
-          <w:rStyle w:val="VerbatimChar"/>
-        </w:rPr>
-        <w:t xml:space="preserve">src/</w:t>
-      </w:r>
-      <w:r>
-        <w:br/>
-      </w:r>
-      <w:r>
-        <w:rPr>
-          <w:rStyle w:val="VerbatimChar"/>
-        </w:rPr>
-        <w:t xml:space="preserve">├── gallery.php</w:t>
-      </w:r>
-      <w:r>
-        <w:br/>
-      </w:r>
-      <w:r>
-        <w:rPr>
-          <w:rStyle w:val="VerbatimChar"/>
-        </w:rPr>
-        <w:t xml:space="preserve">├── image.php</w:t>
-      </w:r>
-      <w:r>
-        <w:br/>
-      </w:r>
-      <w:r>
-        <w:rPr>
-          <w:rStyle w:val="VerbatimChar"/>
-        </w:rPr>
-        <w:t xml:space="preserve">├── images/</w:t>
-      </w:r>
-      <w:r>
-        <w:br/>
-      </w:r>
-      <w:r>
-        <w:rPr>
-          <w:rStyle w:val="VerbatimChar"/>
-        </w:rPr>
-        <w:t xml:space="preserve">├── inc/</w:t>
-      </w:r>
-      <w:r>
-        <w:br/>
-      </w:r>
-      <w:r>
-        <w:rPr>
-          <w:rStyle w:val="VerbatimChar"/>
-        </w:rPr>
-        <w:t xml:space="preserve">│   └── images.inc.php</w:t>
-      </w:r>
-      <w:r>
-        <w:br/>
-      </w:r>
-      <w:r>
-        <w:rPr>
-          <w:rStyle w:val="VerbatimChar"/>
-        </w:rPr>
-        <w:t xml:space="preserve">├── styles/</w:t>
-      </w:r>
-      <w:r>
-        <w:br/>
-      </w:r>
-      <w:r>
-        <w:rPr>
-          <w:rStyle w:val="VerbatimChar"/>
-        </w:rPr>
-        <w:t xml:space="preserve">│   └── simple.css</w:t>
-      </w:r>
-      <w:r>
-        <w:br/>
-      </w:r>
-      <w:r>
-        <w:rPr>
-          <w:rStyle w:val="VerbatimChar"/>
-        </w:rPr>
-        <w:t xml:space="preserve">└── views/</w:t>
-      </w:r>
-      <w:r>
-        <w:br/>
-      </w:r>
-      <w:r>
-        <w:rPr>
-          <w:rStyle w:val="VerbatimChar"/>
-        </w:rPr>
-        <w:t xml:space="preserve">    ├── header.php</w:t>
-      </w:r>
-      <w:r>
-        <w:br/>
-      </w:r>
-      <w:r>
-        <w:rPr>
-          <w:rStyle w:val="VerbatimChar"/>
-        </w:rPr>
-        <w:t xml:space="preserve">    └── footer.php</w:t>
+        <w:pStyle w:val="CaptionedFigure"/>
+      </w:pPr>
+      <w:r>
+        <w:drawing>
+          <wp:inline>
+            <wp:extent cx="3810000" cy="2540000"/>
+            <wp:effectExtent b="0" l="0" r="0" t="0"/>
+            <wp:docPr descr="Структура проекту 1" title="" id="1" name="Picture"/>
+            <a:graphic>
+              <a:graphicData uri="http://schemas.openxmlformats.org/drawingml/2006/picture">
+                <pic:pic>
+                  <pic:nvPicPr>
+                    <pic:cNvPr descr="../project-01-image-gallery/screenshots/structure.txt" id="0" name="Picture"/>
+                    <pic:cNvPicPr>
+                      <a:picLocks noChangeArrowheads="1" noChangeAspect="1"/>
+                    </pic:cNvPicPr>
+                  </pic:nvPicPr>
+                  <pic:blipFill>
+                    <a:blip r:embed="rId30"/>
+                    <a:stretch>
+                      <a:fillRect/>
+                    </a:stretch>
+                  </pic:blipFill>
+                  <pic:spPr bwMode="auto">
+                    <a:xfrm>
+                      <a:off x="0" y="0"/>
+                      <a:ext cx="3810000" cy="2540000"/>
+                    </a:xfrm>
+                    <a:prstGeom prst="rect">
+                      <a:avLst/>
+                    </a:prstGeom>
+                    <a:noFill/>
+                    <a:ln w="9525">
+                      <a:noFill/>
+                      <a:headEnd/>
+                      <a:tailEnd/>
+                    </a:ln>
+                  </pic:spPr>
+                </pic:pic>
+              </a:graphicData>
+            </a:graphic>
+          </wp:inline>
+        </w:drawing>
+      </w:r>
+    </w:p>
+    <w:p>
+      <w:pPr>
+        <w:numPr>
+          <w:ilvl w:val="0"/>
+          <w:numId w:val="1000"/>
+        </w:numPr>
+        <w:pStyle w:val="ImageCaption"/>
+      </w:pPr>
+      <w:r>
+        <w:t xml:space="preserve">Структура проекту 1</w:t>
       </w:r>
     </w:p>
     <w:p>
@@ -712,406 +742,61 @@
           <w:ilvl w:val="0"/>
           <w:numId w:val="1000"/>
         </w:numPr>
-        <w:pStyle w:val="SourceCode"/>
-      </w:pPr>
-      <w:r>
-        <w:rPr>
-          <w:rStyle w:val="NormalTok"/>
-        </w:rPr>
-        <w:t xml:space="preserve">&lt;div </w:t>
-      </w:r>
-      <w:r>
-        <w:rPr>
-          <w:rStyle w:val="KeywordTok"/>
-        </w:rPr>
-        <w:t xml:space="preserve">class</w:t>
-      </w:r>
-      <w:r>
-        <w:rPr>
-          <w:rStyle w:val="NormalTok"/>
-        </w:rPr>
-        <w:t xml:space="preserve">=</w:t>
-      </w:r>
-      <w:r>
-        <w:rPr>
-          <w:rStyle w:val="StringTok"/>
-        </w:rPr>
-        <w:t xml:space="preserve">"gallery-container"</w:t>
-      </w:r>
-      <w:r>
-        <w:rPr>
-          <w:rStyle w:val="NormalTok"/>
-        </w:rPr>
-        <w:t xml:space="preserve">&gt;</w:t>
-      </w:r>
-      <w:r>
-        <w:br/>
-      </w:r>
-      <w:r>
-        <w:rPr>
-          <w:rStyle w:val="NormalTok"/>
-        </w:rPr>
-        <w:t xml:space="preserve">    &lt;</w:t>
-      </w:r>
-      <w:r>
-        <w:rPr>
-          <w:rStyle w:val="OtherTok"/>
-        </w:rPr>
-        <w:t xml:space="preserve">?</w:t>
-      </w:r>
-      <w:r>
-        <w:rPr>
-          <w:rStyle w:val="NormalTok"/>
-        </w:rPr>
-        <w:t xml:space="preserve">php </w:t>
-      </w:r>
-      <w:r>
-        <w:rPr>
-          <w:rStyle w:val="KeywordTok"/>
-        </w:rPr>
-        <w:t xml:space="preserve">foreach</w:t>
-      </w:r>
-      <w:r>
-        <w:rPr>
-          <w:rStyle w:val="OtherTok"/>
-        </w:rPr>
-        <w:t xml:space="preserve">(</w:t>
-      </w:r>
-      <w:r>
-        <w:rPr>
-          <w:rStyle w:val="KeywordTok"/>
-        </w:rPr>
-        <w:t xml:space="preserve">$imageTitles</w:t>
-      </w:r>
-      <w:r>
-        <w:rPr>
-          <w:rStyle w:val="NormalTok"/>
-        </w:rPr>
-        <w:t xml:space="preserve"> </w:t>
-      </w:r>
-      <w:r>
-        <w:rPr>
-          <w:rStyle w:val="KeywordTok"/>
-        </w:rPr>
-        <w:t xml:space="preserve">AS</w:t>
-      </w:r>
-      <w:r>
-        <w:rPr>
-          <w:rStyle w:val="NormalTok"/>
-        </w:rPr>
-        <w:t xml:space="preserve"> </w:t>
-      </w:r>
-      <w:r>
-        <w:rPr>
-          <w:rStyle w:val="KeywordTok"/>
-        </w:rPr>
-        <w:t xml:space="preserve">$src</w:t>
-      </w:r>
-      <w:r>
-        <w:rPr>
-          <w:rStyle w:val="NormalTok"/>
-        </w:rPr>
-        <w:t xml:space="preserve"> =&gt; </w:t>
-      </w:r>
-      <w:r>
-        <w:rPr>
-          <w:rStyle w:val="KeywordTok"/>
-        </w:rPr>
-        <w:t xml:space="preserve">$title</w:t>
-      </w:r>
-      <w:r>
-        <w:rPr>
-          <w:rStyle w:val="OtherTok"/>
-        </w:rPr>
-        <w:t xml:space="preserve">):</w:t>
-      </w:r>
-      <w:r>
-        <w:rPr>
-          <w:rStyle w:val="NormalTok"/>
-        </w:rPr>
-        <w:t xml:space="preserve"> </w:t>
-      </w:r>
-      <w:r>
-        <w:rPr>
-          <w:rStyle w:val="KeywordTok"/>
-        </w:rPr>
-        <w:t xml:space="preserve">?&gt;</w:t>
-      </w:r>
-      <w:r>
-        <w:br/>
-      </w:r>
-      <w:r>
-        <w:rPr>
-          <w:rStyle w:val="NormalTok"/>
-        </w:rPr>
-        <w:t xml:space="preserve">    &lt;a href=</w:t>
-      </w:r>
-      <w:r>
-        <w:rPr>
-          <w:rStyle w:val="StringTok"/>
-        </w:rPr>
-        <w:t xml:space="preserve">"image.php?&lt;?php echo http_build_query([</w:t>
-      </w:r>
-      <w:r>
-        <w:rPr>
-          <w:rStyle w:val="KeywordTok"/>
-        </w:rPr>
-        <w:t xml:space="preserve">\"</w:t>
-      </w:r>
-      <w:r>
-        <w:rPr>
-          <w:rStyle w:val="StringTok"/>
-        </w:rPr>
-        <w:t xml:space="preserve">image</w:t>
-      </w:r>
-      <w:r>
-        <w:rPr>
-          <w:rStyle w:val="KeywordTok"/>
-        </w:rPr>
-        <w:t xml:space="preserve">\"</w:t>
-      </w:r>
-      <w:r>
-        <w:rPr>
-          <w:rStyle w:val="StringTok"/>
-        </w:rPr>
-        <w:t xml:space="preserve"> =&gt; </w:t>
-      </w:r>
-      <w:r>
-        <w:rPr>
-          <w:rStyle w:val="KeywordTok"/>
-        </w:rPr>
-        <w:t xml:space="preserve">$src</w:t>
-      </w:r>
-      <w:r>
-        <w:rPr>
-          <w:rStyle w:val="StringTok"/>
-        </w:rPr>
-        <w:t xml:space="preserve">]); ?&gt;"</w:t>
-      </w:r>
-      <w:r>
-        <w:rPr>
-          <w:rStyle w:val="NormalTok"/>
-        </w:rPr>
-        <w:t xml:space="preserve"> </w:t>
-      </w:r>
-      <w:r>
-        <w:rPr>
-          <w:rStyle w:val="KeywordTok"/>
-        </w:rPr>
-        <w:t xml:space="preserve">class</w:t>
-      </w:r>
-      <w:r>
-        <w:rPr>
-          <w:rStyle w:val="NormalTok"/>
-        </w:rPr>
-        <w:t xml:space="preserve">=</w:t>
-      </w:r>
-      <w:r>
-        <w:rPr>
-          <w:rStyle w:val="StringTok"/>
-        </w:rPr>
-        <w:t xml:space="preserve">"gallery-item"</w:t>
-      </w:r>
-      <w:r>
-        <w:rPr>
-          <w:rStyle w:val="NormalTok"/>
-        </w:rPr>
-        <w:t xml:space="preserve">&gt;</w:t>
-      </w:r>
-      <w:r>
-        <w:br/>
-      </w:r>
-      <w:r>
-        <w:rPr>
-          <w:rStyle w:val="NormalTok"/>
-        </w:rPr>
-        <w:t xml:space="preserve">        &lt;h3&gt;&lt;</w:t>
-      </w:r>
-      <w:r>
-        <w:rPr>
-          <w:rStyle w:val="OtherTok"/>
-        </w:rPr>
-        <w:t xml:space="preserve">?</w:t>
-      </w:r>
-      <w:r>
-        <w:rPr>
-          <w:rStyle w:val="NormalTok"/>
-        </w:rPr>
-        <w:t xml:space="preserve">php </w:t>
-      </w:r>
-      <w:r>
-        <w:rPr>
-          <w:rStyle w:val="KeywordTok"/>
-        </w:rPr>
-        <w:t xml:space="preserve">echo</w:t>
-      </w:r>
-      <w:r>
-        <w:rPr>
-          <w:rStyle w:val="NormalTok"/>
-        </w:rPr>
-        <w:t xml:space="preserve"> e</w:t>
-      </w:r>
-      <w:r>
-        <w:rPr>
-          <w:rStyle w:val="OtherTok"/>
-        </w:rPr>
-        <w:t xml:space="preserve">(</w:t>
-      </w:r>
-      <w:r>
-        <w:rPr>
-          <w:rStyle w:val="KeywordTok"/>
-        </w:rPr>
-        <w:t xml:space="preserve">$title</w:t>
-      </w:r>
-      <w:r>
-        <w:rPr>
-          <w:rStyle w:val="OtherTok"/>
-        </w:rPr>
-        <w:t xml:space="preserve">);</w:t>
-      </w:r>
-      <w:r>
-        <w:rPr>
-          <w:rStyle w:val="NormalTok"/>
-        </w:rPr>
-        <w:t xml:space="preserve"> </w:t>
-      </w:r>
-      <w:r>
-        <w:rPr>
-          <w:rStyle w:val="KeywordTok"/>
-        </w:rPr>
-        <w:t xml:space="preserve">?&gt;</w:t>
-      </w:r>
-      <w:r>
-        <w:rPr>
-          <w:rStyle w:val="NormalTok"/>
-        </w:rPr>
-        <w:t xml:space="preserve">&lt;/h3&gt;</w:t>
-      </w:r>
-      <w:r>
-        <w:br/>
-      </w:r>
-      <w:r>
-        <w:rPr>
-          <w:rStyle w:val="NormalTok"/>
-        </w:rPr>
-        <w:t xml:space="preserve">        &lt;img src=</w:t>
-      </w:r>
-      <w:r>
-        <w:rPr>
-          <w:rStyle w:val="StringTok"/>
-        </w:rPr>
-        <w:t xml:space="preserve">"./images/&lt;?php echo rawurlencode(</w:t>
-      </w:r>
-      <w:r>
-        <w:rPr>
-          <w:rStyle w:val="KeywordTok"/>
-        </w:rPr>
-        <w:t xml:space="preserve">$src</w:t>
-      </w:r>
-      <w:r>
-        <w:rPr>
-          <w:rStyle w:val="StringTok"/>
-        </w:rPr>
-        <w:t xml:space="preserve">); ?&gt;"</w:t>
-      </w:r>
-      <w:r>
-        <w:rPr>
-          <w:rStyle w:val="NormalTok"/>
-        </w:rPr>
-        <w:t xml:space="preserve"> alt=</w:t>
-      </w:r>
-      <w:r>
-        <w:rPr>
-          <w:rStyle w:val="StringTok"/>
-        </w:rPr>
-        <w:t xml:space="preserve">"&lt;?php echo e(</w:t>
-      </w:r>
-      <w:r>
-        <w:rPr>
-          <w:rStyle w:val="KeywordTok"/>
-        </w:rPr>
-        <w:t xml:space="preserve">$title</w:t>
-      </w:r>
-      <w:r>
-        <w:rPr>
-          <w:rStyle w:val="StringTok"/>
-        </w:rPr>
-        <w:t xml:space="preserve">); ?&gt;"</w:t>
-      </w:r>
-      <w:r>
-        <w:rPr>
-          <w:rStyle w:val="NormalTok"/>
-        </w:rPr>
-        <w:t xml:space="preserve"> /&gt;</w:t>
-      </w:r>
-      <w:r>
-        <w:br/>
-      </w:r>
-      <w:r>
-        <w:rPr>
-          <w:rStyle w:val="NormalTok"/>
-        </w:rPr>
-        <w:t xml:space="preserve">    &lt;/a&gt;</w:t>
-      </w:r>
-      <w:r>
-        <w:br/>
-      </w:r>
-      <w:r>
-        <w:rPr>
-          <w:rStyle w:val="NormalTok"/>
-        </w:rPr>
-        <w:t xml:space="preserve">&lt;</w:t>
-      </w:r>
-      <w:r>
-        <w:rPr>
-          <w:rStyle w:val="OtherTok"/>
-        </w:rPr>
-        <w:t xml:space="preserve">?</w:t>
-      </w:r>
-      <w:r>
-        <w:rPr>
-          <w:rStyle w:val="NormalTok"/>
-        </w:rPr>
-        <w:t xml:space="preserve">php </w:t>
-      </w:r>
-      <w:r>
-        <w:rPr>
-          <w:rStyle w:val="KeywordTok"/>
-        </w:rPr>
-        <w:t xml:space="preserve">endfor</w:t>
-      </w:r>
-      <w:r>
-        <w:rPr>
-          <w:rStyle w:val="NormalTok"/>
-        </w:rPr>
-        <w:t xml:space="preserve">each</w:t>
-      </w:r>
-      <w:r>
-        <w:rPr>
-          <w:rStyle w:val="OtherTok"/>
-        </w:rPr>
-        <w:t xml:space="preserve">;</w:t>
-      </w:r>
-      <w:r>
-        <w:rPr>
-          <w:rStyle w:val="NormalTok"/>
-        </w:rPr>
-        <w:t xml:space="preserve"> </w:t>
-      </w:r>
-      <w:r>
-        <w:rPr>
-          <w:rStyle w:val="KeywordTok"/>
-        </w:rPr>
-        <w:t xml:space="preserve">?&gt;</w:t>
-      </w:r>
-      <w:r>
-        <w:br/>
-      </w:r>
-      <w:r>
-        <w:rPr>
-          <w:rStyle w:val="NormalTok"/>
-        </w:rPr>
-        <w:t xml:space="preserve">&lt;/div&gt;</w:t>
+        <w:pStyle w:val="CaptionedFigure"/>
+      </w:pPr>
+      <w:r>
+        <w:drawing>
+          <wp:inline>
+            <wp:extent cx="3810000" cy="2540000"/>
+            <wp:effectExtent b="0" l="0" r="0" t="0"/>
+            <wp:docPr descr="Код gallery.php" title="" id="1" name="Picture"/>
+            <a:graphic>
+              <a:graphicData uri="http://schemas.openxmlformats.org/drawingml/2006/picture">
+                <pic:pic>
+                  <pic:nvPicPr>
+                    <pic:cNvPr descr="../screenshots/project-01-gallery-code.txt" id="0" name="Picture"/>
+                    <pic:cNvPicPr>
+                      <a:picLocks noChangeArrowheads="1" noChangeAspect="1"/>
+                    </pic:cNvPicPr>
+                  </pic:nvPicPr>
+                  <pic:blipFill>
+                    <a:blip r:embed="rId31"/>
+                    <a:stretch>
+                      <a:fillRect/>
+                    </a:stretch>
+                  </pic:blipFill>
+                  <pic:spPr bwMode="auto">
+                    <a:xfrm>
+                      <a:off x="0" y="0"/>
+                      <a:ext cx="3810000" cy="2540000"/>
+                    </a:xfrm>
+                    <a:prstGeom prst="rect">
+                      <a:avLst/>
+                    </a:prstGeom>
+                    <a:noFill/>
+                    <a:ln w="9525">
+                      <a:noFill/>
+                      <a:headEnd/>
+                      <a:tailEnd/>
+                    </a:ln>
+                  </pic:spPr>
+                </pic:pic>
+              </a:graphicData>
+            </a:graphic>
+          </wp:inline>
+        </w:drawing>
+      </w:r>
+    </w:p>
+    <w:p>
+      <w:pPr>
+        <w:numPr>
+          <w:ilvl w:val="0"/>
+          <w:numId w:val="1000"/>
+        </w:numPr>
+        <w:pStyle w:val="ImageCaption"/>
+      </w:pPr>
+      <w:r>
+        <w:t xml:space="preserve">Код gallery.php</w:t>
       </w:r>
     </w:p>
     <w:p>
@@ -1244,11 +929,11 @@
       <w:pPr>
         <w:pStyle w:val="Heading2"/>
       </w:pPr>
-      <w:bookmarkStart w:id="28" w:name="X9dcdb40e312dad8bac1f871e74e85af1289e717"/>
+      <w:bookmarkStart w:id="32" w:name="X9dcdb40e312dad8bac1f871e74e85af1289e717"/>
       <w:r>
         <w:t xml:space="preserve">Проект 2: Браузер даних про якість повітря</w:t>
       </w:r>
-      <w:bookmarkEnd w:id="28"/>
+      <w:bookmarkEnd w:id="32"/>
     </w:p>
     <w:p>
       <w:pPr>
@@ -1280,7 +965,7 @@
       <w:r>
         <w:t xml:space="preserve"> </w:t>
       </w:r>
-      <w:hyperlink r:id="rId29">
+      <w:hyperlink r:id="rId33">
         <w:r>
           <w:rPr>
             <w:rStyle w:val="Hyperlink"/>
@@ -1632,25 +1317,13 @@
       </w:r>
       <w:r>
         <w:rPr>
-          <w:rStyle w:val="NormalTok"/>
-        </w:rPr>
-        <w:t xml:space="preserve">\</w:t>
-      </w:r>
-      <w:r>
-        <w:rPr>
           <w:rStyle w:val="StringTok"/>
         </w:rPr>
-        <w:t xml:space="preserve">"data/index.json</w:t>
-      </w:r>
-      <w:r>
-        <w:rPr>
-          <w:rStyle w:val="KeywordTok"/>
-        </w:rPr>
-        <w:t xml:space="preserve">\"</w:t>
-      </w:r>
-      <w:r>
-        <w:rPr>
-          <w:rStyle w:val="StringTok"/>
+        <w:t xml:space="preserve">"data/index.json"</w:t>
+      </w:r>
+      <w:r>
+        <w:rPr>
+          <w:rStyle w:val="OtherTok"/>
         </w:rPr>
         <w:t xml:space="preserve">);</w:t>
       </w:r>
@@ -1665,9 +1338,21 @@
       </w:r>
       <w:r>
         <w:rPr>
-          <w:rStyle w:val="StringTok"/>
-        </w:rPr>
-        <w:t xml:space="preserve"> = json_decode(</w:t>
+          <w:rStyle w:val="NormalTok"/>
+        </w:rPr>
+        <w:t xml:space="preserve"> = </w:t>
+      </w:r>
+      <w:r>
+        <w:rPr>
+          <w:rStyle w:val="FunctionTok"/>
+        </w:rPr>
+        <w:t xml:space="preserve">json_decode</w:t>
+      </w:r>
+      <w:r>
+        <w:rPr>
+          <w:rStyle w:val="OtherTok"/>
+        </w:rPr>
+        <w:t xml:space="preserve">(</w:t>
       </w:r>
       <w:r>
         <w:rPr>
@@ -1677,9 +1362,27 @@
       </w:r>
       <w:r>
         <w:rPr>
-          <w:rStyle w:val="StringTok"/>
-        </w:rPr>
-        <w:t xml:space="preserve">, true);</w:t>
+          <w:rStyle w:val="OtherTok"/>
+        </w:rPr>
+        <w:t xml:space="preserve">,</w:t>
+      </w:r>
+      <w:r>
+        <w:rPr>
+          <w:rStyle w:val="NormalTok"/>
+        </w:rPr>
+        <w:t xml:space="preserve"> </w:t>
+      </w:r>
+      <w:r>
+        <w:rPr>
+          <w:rStyle w:val="KeywordTok"/>
+        </w:rPr>
+        <w:t xml:space="preserve">true</w:t>
+      </w:r>
+      <w:r>
+        <w:rPr>
+          <w:rStyle w:val="OtherTok"/>
+        </w:rPr>
+        <w:t xml:space="preserve">);</w:t>
       </w:r>
     </w:p>
     <w:p>
@@ -1740,11 +1443,11 @@
       <w:pPr>
         <w:pStyle w:val="Heading2"/>
       </w:pPr>
-      <w:bookmarkStart w:id="30" w:name="проект-3-автоматична-вітрина-подорожей"/>
+      <w:bookmarkStart w:id="34" w:name="проект-3-автоматична-вітрина-подорожей"/>
       <w:r>
         <w:t xml:space="preserve">Проект 3: Автоматична вітрина подорожей</w:t>
       </w:r>
-      <w:bookmarkEnd w:id="30"/>
+      <w:bookmarkEnd w:id="34"/>
     </w:p>
     <w:p>
       <w:pPr>
@@ -1776,7 +1479,7 @@
       <w:r>
         <w:t xml:space="preserve"> </w:t>
       </w:r>
-      <w:hyperlink r:id="rId31">
+      <w:hyperlink r:id="rId35">
         <w:r>
           <w:rPr>
             <w:rStyle w:val="Hyperlink"/>
@@ -1844,100 +1547,118 @@
       </w:r>
       <w:r>
         <w:rPr>
-          <w:rStyle w:val="NormalTok"/>
-        </w:rPr>
-        <w:t xml:space="preserve">\</w:t>
-      </w:r>
-      <w:r>
-        <w:rPr>
           <w:rStyle w:val="StringTok"/>
         </w:rPr>
-        <w:t xml:space="preserve">"images/</w:t>
-      </w:r>
-      <w:r>
-        <w:rPr>
-          <w:rStyle w:val="KeywordTok"/>
-        </w:rPr>
-        <w:t xml:space="preserve">\"</w:t>
+        <w:t xml:space="preserve">"images/"</w:t>
+      </w:r>
+      <w:r>
+        <w:rPr>
+          <w:rStyle w:val="OtherTok"/>
+        </w:rPr>
+        <w:t xml:space="preserve">);</w:t>
+      </w:r>
+      <w:r>
+        <w:br/>
+      </w:r>
+      <w:r>
+        <w:rPr>
+          <w:rStyle w:val="KeywordTok"/>
+        </w:rPr>
+        <w:t xml:space="preserve">$imageFiles</w:t>
+      </w:r>
+      <w:r>
+        <w:rPr>
+          <w:rStyle w:val="NormalTok"/>
+        </w:rPr>
+        <w:t xml:space="preserve"> = </w:t>
+      </w:r>
+      <w:r>
+        <w:rPr>
+          <w:rStyle w:val="FunctionTok"/>
+        </w:rPr>
+        <w:t xml:space="preserve">array_filter</w:t>
+      </w:r>
+      <w:r>
+        <w:rPr>
+          <w:rStyle w:val="OtherTok"/>
+        </w:rPr>
+        <w:t xml:space="preserve">(</w:t>
+      </w:r>
+      <w:r>
+        <w:rPr>
+          <w:rStyle w:val="KeywordTok"/>
+        </w:rPr>
+        <w:t xml:space="preserve">$files</w:t>
+      </w:r>
+      <w:r>
+        <w:rPr>
+          <w:rStyle w:val="OtherTok"/>
+        </w:rPr>
+        <w:t xml:space="preserve">,</w:t>
+      </w:r>
+      <w:r>
+        <w:rPr>
+          <w:rStyle w:val="NormalTok"/>
+        </w:rPr>
+        <w:t xml:space="preserve"> fn</w:t>
+      </w:r>
+      <w:r>
+        <w:rPr>
+          <w:rStyle w:val="OtherTok"/>
+        </w:rPr>
+        <w:t xml:space="preserve">(</w:t>
+      </w:r>
+      <w:r>
+        <w:rPr>
+          <w:rStyle w:val="KeywordTok"/>
+        </w:rPr>
+        <w:t xml:space="preserve">$file</w:t>
+      </w:r>
+      <w:r>
+        <w:rPr>
+          <w:rStyle w:val="OtherTok"/>
+        </w:rPr>
+        <w:t xml:space="preserve">)</w:t>
+      </w:r>
+      <w:r>
+        <w:rPr>
+          <w:rStyle w:val="NormalTok"/>
+        </w:rPr>
+        <w:t xml:space="preserve"> =&gt; str_ends_with</w:t>
+      </w:r>
+      <w:r>
+        <w:rPr>
+          <w:rStyle w:val="OtherTok"/>
+        </w:rPr>
+        <w:t xml:space="preserve">(</w:t>
+      </w:r>
+      <w:r>
+        <w:rPr>
+          <w:rStyle w:val="KeywordTok"/>
+        </w:rPr>
+        <w:t xml:space="preserve">$file</w:t>
+      </w:r>
+      <w:r>
+        <w:rPr>
+          <w:rStyle w:val="OtherTok"/>
+        </w:rPr>
+        <w:t xml:space="preserve">,</w:t>
+      </w:r>
+      <w:r>
+        <w:rPr>
+          <w:rStyle w:val="NormalTok"/>
+        </w:rPr>
+        <w:t xml:space="preserve"> </w:t>
       </w:r>
       <w:r>
         <w:rPr>
           <w:rStyle w:val="StringTok"/>
         </w:rPr>
-        <w:t xml:space="preserve">);</w:t>
-      </w:r>
-      <w:r>
-        <w:br/>
-      </w:r>
-      <w:r>
-        <w:rPr>
-          <w:rStyle w:val="KeywordTok"/>
-        </w:rPr>
-        <w:t xml:space="preserve">$imageFiles</w:t>
-      </w:r>
-      <w:r>
-        <w:rPr>
-          <w:rStyle w:val="StringTok"/>
-        </w:rPr>
-        <w:t xml:space="preserve"> = array_filter(</w:t>
-      </w:r>
-      <w:r>
-        <w:rPr>
-          <w:rStyle w:val="KeywordTok"/>
-        </w:rPr>
-        <w:t xml:space="preserve">$files</w:t>
-      </w:r>
-      <w:r>
-        <w:rPr>
-          <w:rStyle w:val="StringTok"/>
-        </w:rPr>
-        <w:t xml:space="preserve">, fn(</w:t>
-      </w:r>
-      <w:r>
-        <w:rPr>
-          <w:rStyle w:val="KeywordTok"/>
-        </w:rPr>
-        <w:t xml:space="preserve">$file</w:t>
-      </w:r>
-      <w:r>
-        <w:rPr>
-          <w:rStyle w:val="StringTok"/>
-        </w:rPr>
-        <w:t xml:space="preserve">) =&gt; str_ends_with(</w:t>
-      </w:r>
-      <w:r>
-        <w:rPr>
-          <w:rStyle w:val="KeywordTok"/>
-        </w:rPr>
-        <w:t xml:space="preserve">$file</w:t>
-      </w:r>
-      <w:r>
-        <w:rPr>
-          <w:rStyle w:val="StringTok"/>
-        </w:rPr>
-        <w:t xml:space="preserve">, </w:t>
-      </w:r>
-      <w:r>
-        <w:rPr>
-          <w:rStyle w:val="KeywordTok"/>
-        </w:rPr>
-        <w:t xml:space="preserve">\"</w:t>
-      </w:r>
-      <w:r>
-        <w:rPr>
-          <w:rStyle w:val="StringTok"/>
-        </w:rPr>
-        <w:t xml:space="preserve">.jpg</w:t>
-      </w:r>
-      <w:r>
-        <w:rPr>
-          <w:rStyle w:val="KeywordTok"/>
-        </w:rPr>
-        <w:t xml:space="preserve">\"</w:t>
-      </w:r>
-      <w:r>
-        <w:rPr>
-          <w:rStyle w:val="StringTok"/>
+        <w:t xml:space="preserve">".jpg"</w:t>
+      </w:r>
+      <w:r>
+        <w:rPr>
+          <w:rStyle w:val="OtherTok"/>
         </w:rPr>
         <w:t xml:space="preserve">));</w:t>
       </w:r>
@@ -1990,75 +1711,63 @@
       </w:r>
       <w:r>
         <w:rPr>
-          <w:rStyle w:val="NormalTok"/>
-        </w:rPr>
-        <w:t xml:space="preserve">\</w:t>
-      </w:r>
-      <w:r>
-        <w:rPr>
           <w:rStyle w:val="StringTok"/>
         </w:rPr>
-        <w:t xml:space="preserve">"images/</w:t>
-      </w:r>
-      <w:r>
-        <w:rPr>
-          <w:rStyle w:val="KeywordTok"/>
-        </w:rPr>
-        <w:t xml:space="preserve">\"</w:t>
+        <w:t xml:space="preserve">"images/"</w:t>
+      </w:r>
+      <w:r>
+        <w:rPr>
+          <w:rStyle w:val="NormalTok"/>
+        </w:rPr>
+        <w:t xml:space="preserve"> . </w:t>
+      </w:r>
+      <w:r>
+        <w:rPr>
+          <w:rStyle w:val="FunctionTok"/>
+        </w:rPr>
+        <w:t xml:space="preserve">str_replace</w:t>
+      </w:r>
+      <w:r>
+        <w:rPr>
+          <w:rStyle w:val="OtherTok"/>
+        </w:rPr>
+        <w:t xml:space="preserve">(</w:t>
       </w:r>
       <w:r>
         <w:rPr>
           <w:rStyle w:val="StringTok"/>
         </w:rPr>
-        <w:t xml:space="preserve"> . str_replace(</w:t>
-      </w:r>
-      <w:r>
-        <w:rPr>
-          <w:rStyle w:val="KeywordTok"/>
-        </w:rPr>
-        <w:t xml:space="preserve">\"</w:t>
+        <w:t xml:space="preserve">".jpg"</w:t>
+      </w:r>
+      <w:r>
+        <w:rPr>
+          <w:rStyle w:val="OtherTok"/>
+        </w:rPr>
+        <w:t xml:space="preserve">,</w:t>
+      </w:r>
+      <w:r>
+        <w:rPr>
+          <w:rStyle w:val="NormalTok"/>
+        </w:rPr>
+        <w:t xml:space="preserve"> </w:t>
       </w:r>
       <w:r>
         <w:rPr>
           <w:rStyle w:val="StringTok"/>
         </w:rPr>
-        <w:t xml:space="preserve">.jpg</w:t>
-      </w:r>
-      <w:r>
-        <w:rPr>
-          <w:rStyle w:val="KeywordTok"/>
-        </w:rPr>
-        <w:t xml:space="preserve">\"</w:t>
-      </w:r>
-      <w:r>
-        <w:rPr>
-          <w:rStyle w:val="StringTok"/>
-        </w:rPr>
-        <w:t xml:space="preserve">, </w:t>
-      </w:r>
-      <w:r>
-        <w:rPr>
-          <w:rStyle w:val="KeywordTok"/>
-        </w:rPr>
-        <w:t xml:space="preserve">\"</w:t>
-      </w:r>
-      <w:r>
-        <w:rPr>
-          <w:rStyle w:val="StringTok"/>
-        </w:rPr>
-        <w:t xml:space="preserve">.txt</w:t>
-      </w:r>
-      <w:r>
-        <w:rPr>
-          <w:rStyle w:val="KeywordTok"/>
-        </w:rPr>
-        <w:t xml:space="preserve">\"</w:t>
-      </w:r>
-      <w:r>
-        <w:rPr>
-          <w:rStyle w:val="StringTok"/>
-        </w:rPr>
-        <w:t xml:space="preserve">, </w:t>
+        <w:t xml:space="preserve">".txt"</w:t>
+      </w:r>
+      <w:r>
+        <w:rPr>
+          <w:rStyle w:val="OtherTok"/>
+        </w:rPr>
+        <w:t xml:space="preserve">,</w:t>
+      </w:r>
+      <w:r>
+        <w:rPr>
+          <w:rStyle w:val="NormalTok"/>
+        </w:rPr>
+        <w:t xml:space="preserve"> </w:t>
       </w:r>
       <w:r>
         <w:rPr>
@@ -2068,7 +1777,7 @@
       </w:r>
       <w:r>
         <w:rPr>
-          <w:rStyle w:val="StringTok"/>
+          <w:rStyle w:val="OtherTok"/>
         </w:rPr>
         <w:t xml:space="preserve">));</w:t>
       </w:r>
@@ -2116,11 +1825,11 @@
       <w:pPr>
         <w:pStyle w:val="Heading2"/>
       </w:pPr>
-      <w:bookmarkStart w:id="32" w:name="проект-4-додаток-щоденник"/>
+      <w:bookmarkStart w:id="36" w:name="проект-4-додаток-щоденник"/>
       <w:r>
         <w:t xml:space="preserve">Проект 4: Додаток-щоденник</w:t>
       </w:r>
-      <w:bookmarkEnd w:id="32"/>
+      <w:bookmarkEnd w:id="36"/>
     </w:p>
     <w:p>
       <w:pPr>
@@ -2152,7 +1861,7 @@
       <w:r>
         <w:t xml:space="preserve"> </w:t>
       </w:r>
-      <w:hyperlink r:id="rId33">
+      <w:hyperlink r:id="rId37">
         <w:r>
           <w:rPr>
             <w:rStyle w:val="Hyperlink"/>
@@ -2477,7 +2186,7 @@
         <w:rPr>
           <w:b/>
         </w:rPr>
-        <w:t xml:space="preserve">Підготовлений запит для вставки:</w:t>
+        <w:t xml:space="preserve">Ключовий код (index.php):</w:t>
       </w:r>
     </w:p>
     <w:p>
@@ -2486,280 +2195,61 @@
           <w:ilvl w:val="0"/>
           <w:numId w:val="1000"/>
         </w:numPr>
-        <w:pStyle w:val="SourceCode"/>
-      </w:pPr>
-      <w:r>
-        <w:rPr>
-          <w:rStyle w:val="KeywordTok"/>
-        </w:rPr>
-        <w:t xml:space="preserve">$stmt</w:t>
-      </w:r>
-      <w:r>
-        <w:rPr>
-          <w:rStyle w:val="NormalTok"/>
-        </w:rPr>
-        <w:t xml:space="preserve"> = </w:t>
-      </w:r>
-      <w:r>
-        <w:rPr>
-          <w:rStyle w:val="KeywordTok"/>
-        </w:rPr>
-        <w:t xml:space="preserve">$pdo</w:t>
-      </w:r>
-      <w:r>
-        <w:rPr>
-          <w:rStyle w:val="NormalTok"/>
-        </w:rPr>
-        <w:t xml:space="preserve">-&gt;prepare</w:t>
-      </w:r>
-      <w:r>
-        <w:rPr>
-          <w:rStyle w:val="OtherTok"/>
-        </w:rPr>
-        <w:t xml:space="preserve">(</w:t>
-      </w:r>
-      <w:r>
-        <w:rPr>
-          <w:rStyle w:val="NormalTok"/>
-        </w:rPr>
-        <w:t xml:space="preserve">\</w:t>
-      </w:r>
-      <w:r>
-        <w:rPr>
-          <w:rStyle w:val="StringTok"/>
-        </w:rPr>
-        <w:t xml:space="preserve">"</w:t>
-      </w:r>
-      <w:r>
-        <w:br/>
-      </w:r>
-      <w:r>
-        <w:rPr>
-          <w:rStyle w:val="StringTok"/>
-        </w:rPr>
-        <w:t xml:space="preserve">    INSERT INTO `entries` (`title`, `date`, `message`, `image`) </w:t>
-      </w:r>
-      <w:r>
-        <w:br/>
-      </w:r>
-      <w:r>
-        <w:rPr>
-          <w:rStyle w:val="StringTok"/>
-        </w:rPr>
-        <w:t xml:space="preserve">    VALUES (:title, :date, :message, :image)</w:t>
-      </w:r>
-      <w:r>
-        <w:rPr>
-          <w:rStyle w:val="KeywordTok"/>
-        </w:rPr>
-        <w:t xml:space="preserve">\"</w:t>
-      </w:r>
-      <w:r>
-        <w:br/>
-      </w:r>
-      <w:r>
-        <w:rPr>
-          <w:rStyle w:val="StringTok"/>
-        </w:rPr>
-        <w:t xml:space="preserve">);</w:t>
-      </w:r>
-      <w:r>
-        <w:br/>
-      </w:r>
-      <w:r>
-        <w:rPr>
-          <w:rStyle w:val="KeywordTok"/>
-        </w:rPr>
-        <w:t xml:space="preserve">$stmt</w:t>
-      </w:r>
-      <w:r>
-        <w:rPr>
-          <w:rStyle w:val="StringTok"/>
-        </w:rPr>
-        <w:t xml:space="preserve">-&gt;execute([</w:t>
-      </w:r>
-      <w:r>
-        <w:br/>
-      </w:r>
-      <w:r>
-        <w:rPr>
-          <w:rStyle w:val="StringTok"/>
-        </w:rPr>
-        <w:t xml:space="preserve">    </w:t>
-      </w:r>
-      <w:r>
-        <w:rPr>
-          <w:rStyle w:val="KeywordTok"/>
-        </w:rPr>
-        <w:t xml:space="preserve">\"</w:t>
-      </w:r>
-      <w:r>
-        <w:rPr>
-          <w:rStyle w:val="StringTok"/>
-        </w:rPr>
-        <w:t xml:space="preserve">title</w:t>
-      </w:r>
-      <w:r>
-        <w:rPr>
-          <w:rStyle w:val="KeywordTok"/>
-        </w:rPr>
-        <w:t xml:space="preserve">\"</w:t>
-      </w:r>
-      <w:r>
-        <w:rPr>
-          <w:rStyle w:val="StringTok"/>
-        </w:rPr>
-        <w:t xml:space="preserve"> =&gt; </w:t>
-      </w:r>
-      <w:r>
-        <w:rPr>
-          <w:rStyle w:val="KeywordTok"/>
-        </w:rPr>
-        <w:t xml:space="preserve">$title</w:t>
-      </w:r>
-      <w:r>
-        <w:rPr>
-          <w:rStyle w:val="StringTok"/>
-        </w:rPr>
-        <w:t xml:space="preserve">,</w:t>
-      </w:r>
-      <w:r>
-        <w:br/>
-      </w:r>
-      <w:r>
-        <w:rPr>
-          <w:rStyle w:val="StringTok"/>
-        </w:rPr>
-        <w:t xml:space="preserve">    </w:t>
-      </w:r>
-      <w:r>
-        <w:rPr>
-          <w:rStyle w:val="KeywordTok"/>
-        </w:rPr>
-        <w:t xml:space="preserve">\"</w:t>
-      </w:r>
-      <w:r>
-        <w:rPr>
-          <w:rStyle w:val="StringTok"/>
-        </w:rPr>
-        <w:t xml:space="preserve">date</w:t>
-      </w:r>
-      <w:r>
-        <w:rPr>
-          <w:rStyle w:val="KeywordTok"/>
-        </w:rPr>
-        <w:t xml:space="preserve">\"</w:t>
-      </w:r>
-      <w:r>
-        <w:rPr>
-          <w:rStyle w:val="StringTok"/>
-        </w:rPr>
-        <w:t xml:space="preserve"> =&gt; </w:t>
-      </w:r>
-      <w:r>
-        <w:rPr>
-          <w:rStyle w:val="KeywordTok"/>
-        </w:rPr>
-        <w:t xml:space="preserve">$date</w:t>
-      </w:r>
-      <w:r>
-        <w:rPr>
-          <w:rStyle w:val="StringTok"/>
-        </w:rPr>
-        <w:t xml:space="preserve">,</w:t>
-      </w:r>
-      <w:r>
-        <w:br/>
-      </w:r>
-      <w:r>
-        <w:rPr>
-          <w:rStyle w:val="StringTok"/>
-        </w:rPr>
-        <w:t xml:space="preserve">    </w:t>
-      </w:r>
-      <w:r>
-        <w:rPr>
-          <w:rStyle w:val="KeywordTok"/>
-        </w:rPr>
-        <w:t xml:space="preserve">\"</w:t>
-      </w:r>
-      <w:r>
-        <w:rPr>
-          <w:rStyle w:val="StringTok"/>
-        </w:rPr>
-        <w:t xml:space="preserve">message</w:t>
-      </w:r>
-      <w:r>
-        <w:rPr>
-          <w:rStyle w:val="KeywordTok"/>
-        </w:rPr>
-        <w:t xml:space="preserve">\"</w:t>
-      </w:r>
-      <w:r>
-        <w:rPr>
-          <w:rStyle w:val="StringTok"/>
-        </w:rPr>
-        <w:t xml:space="preserve"> =&gt; </w:t>
-      </w:r>
-      <w:r>
-        <w:rPr>
-          <w:rStyle w:val="KeywordTok"/>
-        </w:rPr>
-        <w:t xml:space="preserve">$message</w:t>
-      </w:r>
-      <w:r>
-        <w:rPr>
-          <w:rStyle w:val="StringTok"/>
-        </w:rPr>
-        <w:t xml:space="preserve">,</w:t>
-      </w:r>
-      <w:r>
-        <w:br/>
-      </w:r>
-      <w:r>
-        <w:rPr>
-          <w:rStyle w:val="StringTok"/>
-        </w:rPr>
-        <w:t xml:space="preserve">    </w:t>
-      </w:r>
-      <w:r>
-        <w:rPr>
-          <w:rStyle w:val="KeywordTok"/>
-        </w:rPr>
-        <w:t xml:space="preserve">\"</w:t>
-      </w:r>
-      <w:r>
-        <w:rPr>
-          <w:rStyle w:val="StringTok"/>
-        </w:rPr>
-        <w:t xml:space="preserve">image</w:t>
-      </w:r>
-      <w:r>
-        <w:rPr>
-          <w:rStyle w:val="KeywordTok"/>
-        </w:rPr>
-        <w:t xml:space="preserve">\"</w:t>
-      </w:r>
-      <w:r>
-        <w:rPr>
-          <w:rStyle w:val="StringTok"/>
-        </w:rPr>
-        <w:t xml:space="preserve"> =&gt; </w:t>
-      </w:r>
-      <w:r>
-        <w:rPr>
-          <w:rStyle w:val="KeywordTok"/>
-        </w:rPr>
-        <w:t xml:space="preserve">$imageName</w:t>
-      </w:r>
-      <w:r>
-        <w:br/>
-      </w:r>
-      <w:r>
-        <w:rPr>
-          <w:rStyle w:val="StringTok"/>
-        </w:rPr>
-        <w:t xml:space="preserve">]);</w:t>
+        <w:pStyle w:val="CaptionedFigure"/>
+      </w:pPr>
+      <w:r>
+        <w:drawing>
+          <wp:inline>
+            <wp:extent cx="3810000" cy="2540000"/>
+            <wp:effectExtent b="0" l="0" r="0" t="0"/>
+            <wp:docPr descr="Код index.php" title="" id="1" name="Picture"/>
+            <a:graphic>
+              <a:graphicData uri="http://schemas.openxmlformats.org/drawingml/2006/picture">
+                <pic:pic>
+                  <pic:nvPicPr>
+                    <pic:cNvPr descr="../screenshots/project-04-index-code.txt" id="0" name="Picture"/>
+                    <pic:cNvPicPr>
+                      <a:picLocks noChangeArrowheads="1" noChangeAspect="1"/>
+                    </pic:cNvPicPr>
+                  </pic:nvPicPr>
+                  <pic:blipFill>
+                    <a:blip r:embed="rId38"/>
+                    <a:stretch>
+                      <a:fillRect/>
+                    </a:stretch>
+                  </pic:blipFill>
+                  <pic:spPr bwMode="auto">
+                    <a:xfrm>
+                      <a:off x="0" y="0"/>
+                      <a:ext cx="3810000" cy="2540000"/>
+                    </a:xfrm>
+                    <a:prstGeom prst="rect">
+                      <a:avLst/>
+                    </a:prstGeom>
+                    <a:noFill/>
+                    <a:ln w="9525">
+                      <a:noFill/>
+                      <a:headEnd/>
+                      <a:tailEnd/>
+                    </a:ln>
+                  </pic:spPr>
+                </pic:pic>
+              </a:graphicData>
+            </a:graphic>
+          </wp:inline>
+        </w:drawing>
+      </w:r>
+    </w:p>
+    <w:p>
+      <w:pPr>
+        <w:numPr>
+          <w:ilvl w:val="0"/>
+          <w:numId w:val="1000"/>
+        </w:numPr>
+        <w:pStyle w:val="ImageCaption"/>
+      </w:pPr>
+      <w:r>
+        <w:t xml:space="preserve">Код index.php</w:t>
       </w:r>
     </w:p>
     <w:p>
@@ -2805,11 +2295,11 @@
       <w:pPr>
         <w:pStyle w:val="Heading2"/>
       </w:pPr>
-      <w:bookmarkStart w:id="34" w:name="проект-5-дослідник-імен"/>
+      <w:bookmarkStart w:id="39" w:name="проект-5-дослідник-імен"/>
       <w:r>
         <w:t xml:space="preserve">Проект 5: Дослідник імен</w:t>
       </w:r>
-      <w:bookmarkEnd w:id="34"/>
+      <w:bookmarkEnd w:id="39"/>
     </w:p>
     <w:p>
       <w:pPr>
@@ -2825,7 +2315,7 @@
         <w:t xml:space="preserve"> </w:t>
       </w:r>
       <w:r>
-        <w:t xml:space="preserve">Веб-додаток для дослідження та пошуку особистих імен. Програма дозволяє користувачам переглядати статистику найпопулярніших імен, досліджувати імена за першою літерою алфавіту та отримувати детальну інформацію про конкретне ім\’я.</w:t>
+        <w:t xml:space="preserve">Веб-додаток для дослідження та пошуку особистих імен. Програма дозволяє користувачам переглядати статистику найпопулярніших імен, досліджувати імена за першою літерою алфавіту та отримувати детальну інформацію про конкретне ім’я.</w:t>
       </w:r>
     </w:p>
     <w:p>
@@ -2841,7 +2331,7 @@
       <w:r>
         <w:t xml:space="preserve"> </w:t>
       </w:r>
-      <w:hyperlink r:id="rId35">
+      <w:hyperlink r:id="rId40">
         <w:r>
           <w:rPr>
             <w:rStyle w:val="Hyperlink"/>
@@ -2909,120 +2399,375 @@
       </w:r>
       <w:r>
         <w:rPr>
-          <w:rStyle w:val="NormalTok"/>
-        </w:rPr>
-        <w:t xml:space="preserve">\</w:t>
-      </w:r>
-      <w:r>
-        <w:rPr>
           <w:rStyle w:val="StringTok"/>
         </w:rPr>
-        <w:t xml:space="preserve">"letter</w:t>
-      </w:r>
-      <w:r>
-        <w:rPr>
-          <w:rStyle w:val="KeywordTok"/>
-        </w:rPr>
-        <w:t xml:space="preserve">\"</w:t>
+        <w:t xml:space="preserve">"letter"</w:t>
+      </w:r>
+      <w:r>
+        <w:rPr>
+          <w:rStyle w:val="OtherTok"/>
+        </w:rPr>
+        <w:t xml:space="preserve">]</w:t>
+      </w:r>
+      <w:r>
+        <w:rPr>
+          <w:rStyle w:val="NormalTok"/>
+        </w:rPr>
+        <w:t xml:space="preserve"> </w:t>
+      </w:r>
+      <w:r>
+        <w:rPr>
+          <w:rStyle w:val="OtherTok"/>
+        </w:rPr>
+        <w:t xml:space="preserve">??</w:t>
+      </w:r>
+      <w:r>
+        <w:rPr>
+          <w:rStyle w:val="NormalTok"/>
+        </w:rPr>
+        <w:t xml:space="preserve"> </w:t>
       </w:r>
       <w:r>
         <w:rPr>
           <w:rStyle w:val="StringTok"/>
         </w:rPr>
-        <w:t xml:space="preserve">] ?? </w:t>
-      </w:r>
-      <w:r>
-        <w:rPr>
-          <w:rStyle w:val="KeywordTok"/>
-        </w:rPr>
-        <w:t xml:space="preserve">\"</w:t>
+        <w:t xml:space="preserve">"A"</w:t>
+      </w:r>
+      <w:r>
+        <w:rPr>
+          <w:rStyle w:val="OtherTok"/>
+        </w:rPr>
+        <w:t xml:space="preserve">;</w:t>
+      </w:r>
+      <w:r>
+        <w:br/>
+      </w:r>
+      <w:r>
+        <w:rPr>
+          <w:rStyle w:val="KeywordTok"/>
+        </w:rPr>
+        <w:t xml:space="preserve">$page</w:t>
+      </w:r>
+      <w:r>
+        <w:rPr>
+          <w:rStyle w:val="NormalTok"/>
+        </w:rPr>
+        <w:t xml:space="preserve"> = </w:t>
+      </w:r>
+      <w:r>
+        <w:rPr>
+          <w:rStyle w:val="KeywordTok"/>
+        </w:rPr>
+        <w:t xml:space="preserve">$_GET</w:t>
+      </w:r>
+      <w:r>
+        <w:rPr>
+          <w:rStyle w:val="OtherTok"/>
+        </w:rPr>
+        <w:t xml:space="preserve">[</w:t>
       </w:r>
       <w:r>
         <w:rPr>
           <w:rStyle w:val="StringTok"/>
         </w:rPr>
-        <w:t xml:space="preserve">A</w:t>
-      </w:r>
-      <w:r>
-        <w:rPr>
-          <w:rStyle w:val="KeywordTok"/>
-        </w:rPr>
-        <w:t xml:space="preserve">\"</w:t>
+        <w:t xml:space="preserve">"page"</w:t>
+      </w:r>
+      <w:r>
+        <w:rPr>
+          <w:rStyle w:val="OtherTok"/>
+        </w:rPr>
+        <w:t xml:space="preserve">]</w:t>
+      </w:r>
+      <w:r>
+        <w:rPr>
+          <w:rStyle w:val="NormalTok"/>
+        </w:rPr>
+        <w:t xml:space="preserve"> </w:t>
+      </w:r>
+      <w:r>
+        <w:rPr>
+          <w:rStyle w:val="OtherTok"/>
+        </w:rPr>
+        <w:t xml:space="preserve">??</w:t>
+      </w:r>
+      <w:r>
+        <w:rPr>
+          <w:rStyle w:val="NormalTok"/>
+        </w:rPr>
+        <w:t xml:space="preserve"> </w:t>
+      </w:r>
+      <w:r>
+        <w:rPr>
+          <w:rStyle w:val="DecValTok"/>
+        </w:rPr>
+        <w:t xml:space="preserve">1</w:t>
+      </w:r>
+      <w:r>
+        <w:rPr>
+          <w:rStyle w:val="OtherTok"/>
+        </w:rPr>
+        <w:t xml:space="preserve">;</w:t>
+      </w:r>
+      <w:r>
+        <w:br/>
+      </w:r>
+      <w:r>
+        <w:rPr>
+          <w:rStyle w:val="KeywordTok"/>
+        </w:rPr>
+        <w:t xml:space="preserve">$perPage</w:t>
+      </w:r>
+      <w:r>
+        <w:rPr>
+          <w:rStyle w:val="NormalTok"/>
+        </w:rPr>
+        <w:t xml:space="preserve"> = </w:t>
+      </w:r>
+      <w:r>
+        <w:rPr>
+          <w:rStyle w:val="DecValTok"/>
+        </w:rPr>
+        <w:t xml:space="preserve">15</w:t>
+      </w:r>
+      <w:r>
+        <w:rPr>
+          <w:rStyle w:val="OtherTok"/>
+        </w:rPr>
+        <w:t xml:space="preserve">;</w:t>
+      </w:r>
+      <w:r>
+        <w:br/>
+      </w:r>
+      <w:r>
+        <w:rPr>
+          <w:rStyle w:val="KeywordTok"/>
+        </w:rPr>
+        <w:t xml:space="preserve">$offset</w:t>
+      </w:r>
+      <w:r>
+        <w:rPr>
+          <w:rStyle w:val="NormalTok"/>
+        </w:rPr>
+        <w:t xml:space="preserve"> = </w:t>
+      </w:r>
+      <w:r>
+        <w:rPr>
+          <w:rStyle w:val="OtherTok"/>
+        </w:rPr>
+        <w:t xml:space="preserve">(</w:t>
+      </w:r>
+      <w:r>
+        <w:rPr>
+          <w:rStyle w:val="KeywordTok"/>
+        </w:rPr>
+        <w:t xml:space="preserve">$page</w:t>
+      </w:r>
+      <w:r>
+        <w:rPr>
+          <w:rStyle w:val="NormalTok"/>
+        </w:rPr>
+        <w:t xml:space="preserve"> - </w:t>
+      </w:r>
+      <w:r>
+        <w:rPr>
+          <w:rStyle w:val="DecValTok"/>
+        </w:rPr>
+        <w:t xml:space="preserve">1</w:t>
+      </w:r>
+      <w:r>
+        <w:rPr>
+          <w:rStyle w:val="OtherTok"/>
+        </w:rPr>
+        <w:t xml:space="preserve">)</w:t>
+      </w:r>
+      <w:r>
+        <w:rPr>
+          <w:rStyle w:val="NormalTok"/>
+        </w:rPr>
+        <w:t xml:space="preserve"> * </w:t>
+      </w:r>
+      <w:r>
+        <w:rPr>
+          <w:rStyle w:val="KeywordTok"/>
+        </w:rPr>
+        <w:t xml:space="preserve">$perPage</w:t>
+      </w:r>
+      <w:r>
+        <w:rPr>
+          <w:rStyle w:val="OtherTok"/>
+        </w:rPr>
+        <w:t xml:space="preserve">;</w:t>
+      </w:r>
+      <w:r>
+        <w:br/>
+      </w:r>
+      <w:r>
+        <w:br/>
+      </w:r>
+      <w:r>
+        <w:rPr>
+          <w:rStyle w:val="KeywordTok"/>
+        </w:rPr>
+        <w:t xml:space="preserve">$stmt</w:t>
+      </w:r>
+      <w:r>
+        <w:rPr>
+          <w:rStyle w:val="NormalTok"/>
+        </w:rPr>
+        <w:t xml:space="preserve"> = </w:t>
+      </w:r>
+      <w:r>
+        <w:rPr>
+          <w:rStyle w:val="KeywordTok"/>
+        </w:rPr>
+        <w:t xml:space="preserve">$pdo</w:t>
+      </w:r>
+      <w:r>
+        <w:rPr>
+          <w:rStyle w:val="NormalTok"/>
+        </w:rPr>
+        <w:t xml:space="preserve">-&gt;prepare</w:t>
+      </w:r>
+      <w:r>
+        <w:rPr>
+          <w:rStyle w:val="OtherTok"/>
+        </w:rPr>
+        <w:t xml:space="preserve">(</w:t>
       </w:r>
       <w:r>
         <w:rPr>
           <w:rStyle w:val="StringTok"/>
         </w:rPr>
-        <w:t xml:space="preserve">;</w:t>
+        <w:t xml:space="preserve">"</w:t>
       </w:r>
       <w:r>
         <w:br/>
       </w:r>
       <w:r>
         <w:rPr>
-          <w:rStyle w:val="KeywordTok"/>
-        </w:rPr>
-        <w:t xml:space="preserve">$page</w:t>
-      </w:r>
-      <w:r>
-        <w:rPr>
           <w:rStyle w:val="StringTok"/>
         </w:rPr>
-        <w:t xml:space="preserve"> = </w:t>
-      </w:r>
-      <w:r>
-        <w:rPr>
-          <w:rStyle w:val="KeywordTok"/>
-        </w:rPr>
-        <w:t xml:space="preserve">$_GET</w:t>
+        <w:t xml:space="preserve">    SELECT DISTINCT name </w:t>
+      </w:r>
+      <w:r>
+        <w:br/>
       </w:r>
       <w:r>
         <w:rPr>
           <w:rStyle w:val="StringTok"/>
         </w:rPr>
-        <w:t xml:space="preserve">[</w:t>
-      </w:r>
-      <w:r>
-        <w:rPr>
-          <w:rStyle w:val="KeywordTok"/>
-        </w:rPr>
-        <w:t xml:space="preserve">\"</w:t>
+        <w:t xml:space="preserve">    FROM names </w:t>
+      </w:r>
+      <w:r>
+        <w:br/>
       </w:r>
       <w:r>
         <w:rPr>
           <w:rStyle w:val="StringTok"/>
         </w:rPr>
-        <w:t xml:space="preserve">page</w:t>
-      </w:r>
-      <w:r>
-        <w:rPr>
-          <w:rStyle w:val="KeywordTok"/>
-        </w:rPr>
-        <w:t xml:space="preserve">\"</w:t>
+        <w:t xml:space="preserve">    WHERE name LIKE ? </w:t>
+      </w:r>
+      <w:r>
+        <w:br/>
       </w:r>
       <w:r>
         <w:rPr>
           <w:rStyle w:val="StringTok"/>
         </w:rPr>
-        <w:t xml:space="preserve">] ?? 1;</w:t>
+        <w:t xml:space="preserve">    ORDER BY name </w:t>
       </w:r>
       <w:r>
         <w:br/>
       </w:r>
       <w:r>
         <w:rPr>
+          <w:rStyle w:val="StringTok"/>
+        </w:rPr>
+        <w:t xml:space="preserve">    LIMIT ? OFFSET ?</w:t>
+      </w:r>
+      <w:r>
+        <w:br/>
+      </w:r>
+      <w:r>
+        <w:rPr>
+          <w:rStyle w:val="StringTok"/>
+        </w:rPr>
+        <w:t xml:space="preserve">"</w:t>
+      </w:r>
+      <w:r>
+        <w:rPr>
+          <w:rStyle w:val="OtherTok"/>
+        </w:rPr>
+        <w:t xml:space="preserve">);</w:t>
+      </w:r>
+      <w:r>
+        <w:br/>
+      </w:r>
+      <w:r>
+        <w:rPr>
+          <w:rStyle w:val="KeywordTok"/>
+        </w:rPr>
+        <w:t xml:space="preserve">$stmt</w:t>
+      </w:r>
+      <w:r>
+        <w:rPr>
+          <w:rStyle w:val="NormalTok"/>
+        </w:rPr>
+        <w:t xml:space="preserve">-&gt;execute</w:t>
+      </w:r>
+      <w:r>
+        <w:rPr>
+          <w:rStyle w:val="OtherTok"/>
+        </w:rPr>
+        <w:t xml:space="preserve">([</w:t>
+      </w:r>
+      <w:r>
+        <w:rPr>
+          <w:rStyle w:val="KeywordTok"/>
+        </w:rPr>
+        <w:t xml:space="preserve">$letter</w:t>
+      </w:r>
+      <w:r>
+        <w:rPr>
+          <w:rStyle w:val="NormalTok"/>
+        </w:rPr>
+        <w:t xml:space="preserve"> . </w:t>
+      </w:r>
+      <w:r>
+        <w:rPr>
+          <w:rStyle w:val="StringTok"/>
+        </w:rPr>
+        <w:t xml:space="preserve">"%"</w:t>
+      </w:r>
+      <w:r>
+        <w:rPr>
+          <w:rStyle w:val="OtherTok"/>
+        </w:rPr>
+        <w:t xml:space="preserve">,</w:t>
+      </w:r>
+      <w:r>
+        <w:rPr>
+          <w:rStyle w:val="NormalTok"/>
+        </w:rPr>
+        <w:t xml:space="preserve"> </w:t>
+      </w:r>
+      <w:r>
+        <w:rPr>
           <w:rStyle w:val="KeywordTok"/>
         </w:rPr>
         <w:t xml:space="preserve">$perPage</w:t>
       </w:r>
       <w:r>
         <w:rPr>
-          <w:rStyle w:val="StringTok"/>
-        </w:rPr>
-        <w:t xml:space="preserve"> = 15;</w:t>
-      </w:r>
-      <w:r>
-        <w:br/>
+          <w:rStyle w:val="OtherTok"/>
+        </w:rPr>
+        <w:t xml:space="preserve">,</w:t>
+      </w:r>
+      <w:r>
+        <w:rPr>
+          <w:rStyle w:val="NormalTok"/>
+        </w:rPr>
+        <w:t xml:space="preserve"> </w:t>
       </w:r>
       <w:r>
         <w:rPr>
@@ -3032,202 +2777,7 @@
       </w:r>
       <w:r>
         <w:rPr>
-          <w:rStyle w:val="StringTok"/>
-        </w:rPr>
-        <w:t xml:space="preserve"> = (</w:t>
-      </w:r>
-      <w:r>
-        <w:rPr>
-          <w:rStyle w:val="KeywordTok"/>
-        </w:rPr>
-        <w:t xml:space="preserve">$page</w:t>
-      </w:r>
-      <w:r>
-        <w:rPr>
-          <w:rStyle w:val="StringTok"/>
-        </w:rPr>
-        <w:t xml:space="preserve"> - 1) * </w:t>
-      </w:r>
-      <w:r>
-        <w:rPr>
-          <w:rStyle w:val="KeywordTok"/>
-        </w:rPr>
-        <w:t xml:space="preserve">$perPage</w:t>
-      </w:r>
-      <w:r>
-        <w:rPr>
-          <w:rStyle w:val="StringTok"/>
-        </w:rPr>
-        <w:t xml:space="preserve">;</w:t>
-      </w:r>
-      <w:r>
-        <w:br/>
-      </w:r>
-      <w:r>
-        <w:br/>
-      </w:r>
-      <w:r>
-        <w:rPr>
-          <w:rStyle w:val="KeywordTok"/>
-        </w:rPr>
-        <w:t xml:space="preserve">$stmt</w:t>
-      </w:r>
-      <w:r>
-        <w:rPr>
-          <w:rStyle w:val="StringTok"/>
-        </w:rPr>
-        <w:t xml:space="preserve"> = </w:t>
-      </w:r>
-      <w:r>
-        <w:rPr>
-          <w:rStyle w:val="KeywordTok"/>
-        </w:rPr>
-        <w:t xml:space="preserve">$pdo</w:t>
-      </w:r>
-      <w:r>
-        <w:rPr>
-          <w:rStyle w:val="StringTok"/>
-        </w:rPr>
-        <w:t xml:space="preserve">-&gt;prepare(</w:t>
-      </w:r>
-      <w:r>
-        <w:rPr>
-          <w:rStyle w:val="KeywordTok"/>
-        </w:rPr>
-        <w:t xml:space="preserve">\"</w:t>
-      </w:r>
-      <w:r>
-        <w:br/>
-      </w:r>
-      <w:r>
-        <w:rPr>
-          <w:rStyle w:val="StringTok"/>
-        </w:rPr>
-        <w:t xml:space="preserve">    SELECT DISTINCT name </w:t>
-      </w:r>
-      <w:r>
-        <w:br/>
-      </w:r>
-      <w:r>
-        <w:rPr>
-          <w:rStyle w:val="StringTok"/>
-        </w:rPr>
-        <w:t xml:space="preserve">    FROM names </w:t>
-      </w:r>
-      <w:r>
-        <w:br/>
-      </w:r>
-      <w:r>
-        <w:rPr>
-          <w:rStyle w:val="StringTok"/>
-        </w:rPr>
-        <w:t xml:space="preserve">    WHERE name LIKE ? </w:t>
-      </w:r>
-      <w:r>
-        <w:br/>
-      </w:r>
-      <w:r>
-        <w:rPr>
-          <w:rStyle w:val="StringTok"/>
-        </w:rPr>
-        <w:t xml:space="preserve">    ORDER BY name </w:t>
-      </w:r>
-      <w:r>
-        <w:br/>
-      </w:r>
-      <w:r>
-        <w:rPr>
-          <w:rStyle w:val="StringTok"/>
-        </w:rPr>
-        <w:t xml:space="preserve">    LIMIT ? OFFSET ?\</w:t>
-      </w:r>
-      <w:r>
-        <w:br/>
-      </w:r>
-      <w:r>
-        <w:rPr>
-          <w:rStyle w:val="StringTok"/>
-        </w:rPr>
-        <w:t xml:space="preserve">"</w:t>
-      </w:r>
-      <w:r>
-        <w:rPr>
-          <w:rStyle w:val="OtherTok"/>
-        </w:rPr>
-        <w:t xml:space="preserve">);</w:t>
-      </w:r>
-      <w:r>
-        <w:br/>
-      </w:r>
-      <w:r>
-        <w:rPr>
-          <w:rStyle w:val="KeywordTok"/>
-        </w:rPr>
-        <w:t xml:space="preserve">$stmt</w:t>
-      </w:r>
-      <w:r>
-        <w:rPr>
-          <w:rStyle w:val="NormalTok"/>
-        </w:rPr>
-        <w:t xml:space="preserve">-&gt;execute</w:t>
-      </w:r>
-      <w:r>
-        <w:rPr>
-          <w:rStyle w:val="OtherTok"/>
-        </w:rPr>
-        <w:t xml:space="preserve">([</w:t>
-      </w:r>
-      <w:r>
-        <w:rPr>
-          <w:rStyle w:val="KeywordTok"/>
-        </w:rPr>
-        <w:t xml:space="preserve">$letter</w:t>
-      </w:r>
-      <w:r>
-        <w:rPr>
-          <w:rStyle w:val="NormalTok"/>
-        </w:rPr>
-        <w:t xml:space="preserve"> . \</w:t>
-      </w:r>
-      <w:r>
-        <w:rPr>
-          <w:rStyle w:val="StringTok"/>
-        </w:rPr>
-        <w:t xml:space="preserve">"%</w:t>
-      </w:r>
-      <w:r>
-        <w:rPr>
-          <w:rStyle w:val="KeywordTok"/>
-        </w:rPr>
-        <w:t xml:space="preserve">\"</w:t>
-      </w:r>
-      <w:r>
-        <w:rPr>
-          <w:rStyle w:val="StringTok"/>
-        </w:rPr>
-        <w:t xml:space="preserve">, </w:t>
-      </w:r>
-      <w:r>
-        <w:rPr>
-          <w:rStyle w:val="KeywordTok"/>
-        </w:rPr>
-        <w:t xml:space="preserve">$perPage</w:t>
-      </w:r>
-      <w:r>
-        <w:rPr>
-          <w:rStyle w:val="StringTok"/>
-        </w:rPr>
-        <w:t xml:space="preserve">, </w:t>
-      </w:r>
-      <w:r>
-        <w:rPr>
-          <w:rStyle w:val="KeywordTok"/>
-        </w:rPr>
-        <w:t xml:space="preserve">$offset</w:t>
-      </w:r>
-      <w:r>
-        <w:rPr>
-          <w:rStyle w:val="StringTok"/>
+          <w:rStyle w:val="OtherTok"/>
         </w:rPr>
         <w:t xml:space="preserve">]);</w:t>
       </w:r>
@@ -3260,11 +2810,11 @@
       <w:pPr>
         <w:pStyle w:val="Heading2"/>
       </w:pPr>
-      <w:bookmarkStart w:id="36" w:name="проект-6-дослідник-міст"/>
+      <w:bookmarkStart w:id="41" w:name="проект-6-дослідник-міст"/>
       <w:r>
         <w:t xml:space="preserve">Проект 6: Дослідник міст</w:t>
       </w:r>
-      <w:bookmarkEnd w:id="36"/>
+      <w:bookmarkEnd w:id="41"/>
     </w:p>
     <w:p>
       <w:pPr>
@@ -3280,7 +2830,7 @@
         <w:t xml:space="preserve"> </w:t>
       </w:r>
       <w:r>
-        <w:t xml:space="preserve">Веб-додаток на PHP, розроблений для перегляду та управління інформацією про міста по всьому світу. Проект демонструє сучасні практики розробки на PHP, включаючи об\’єктно-орієнтоване програмування та шаблон Repository.</w:t>
+        <w:t xml:space="preserve">Веб-додаток на PHP, розроблений для перегляду та управління інформацією про міста по всьому світу. Проект демонструє сучасні практики розробки на PHP, включаючи об’єктно-орієнтоване програмування та шаблон Repository.</w:t>
       </w:r>
     </w:p>
     <w:p>
@@ -3296,7 +2846,7 @@
       <w:r>
         <w:t xml:space="preserve"> </w:t>
       </w:r>
-      <w:hyperlink r:id="rId37">
+      <w:hyperlink r:id="rId42">
         <w:r>
           <w:rPr>
             <w:rStyle w:val="Hyperlink"/>
@@ -3532,25 +3082,13 @@
       </w:r>
       <w:r>
         <w:rPr>
-          <w:rStyle w:val="NormalTok"/>
-        </w:rPr>
-        <w:t xml:space="preserve">\</w:t>
-      </w:r>
-      <w:r>
-        <w:rPr>
           <w:rStyle w:val="StringTok"/>
         </w:rPr>
-        <w:t xml:space="preserve">"SELECT * FROM cities WHERE id = ?</w:t>
-      </w:r>
-      <w:r>
-        <w:rPr>
-          <w:rStyle w:val="KeywordTok"/>
-        </w:rPr>
-        <w:t xml:space="preserve">\"</w:t>
-      </w:r>
-      <w:r>
-        <w:rPr>
-          <w:rStyle w:val="StringTok"/>
+        <w:t xml:space="preserve">"SELECT * FROM cities WHERE id = ?"</w:t>
+      </w:r>
+      <w:r>
+        <w:rPr>
+          <w:rStyle w:val="OtherTok"/>
         </w:rPr>
         <w:t xml:space="preserve">);</w:t>
       </w:r>
@@ -3559,7 +3097,7 @@
       </w:r>
       <w:r>
         <w:rPr>
-          <w:rStyle w:val="StringTok"/>
+          <w:rStyle w:val="NormalTok"/>
         </w:rPr>
         <w:t xml:space="preserve">        </w:t>
       </w:r>
@@ -3571,9 +3109,15 @@
       </w:r>
       <w:r>
         <w:rPr>
-          <w:rStyle w:val="StringTok"/>
-        </w:rPr>
-        <w:t xml:space="preserve">-&gt;execute([</w:t>
+          <w:rStyle w:val="NormalTok"/>
+        </w:rPr>
+        <w:t xml:space="preserve">-&gt;execute</w:t>
+      </w:r>
+      <w:r>
+        <w:rPr>
+          <w:rStyle w:val="OtherTok"/>
+        </w:rPr>
+        <w:t xml:space="preserve">([</w:t>
       </w:r>
       <w:r>
         <w:rPr>
@@ -3583,7 +3127,7 @@
       </w:r>
       <w:r>
         <w:rPr>
-          <w:rStyle w:val="StringTok"/>
+          <w:rStyle w:val="OtherTok"/>
         </w:rPr>
         <w:t xml:space="preserve">]);</w:t>
       </w:r>
@@ -3592,7 +3136,7 @@
       </w:r>
       <w:r>
         <w:rPr>
-          <w:rStyle w:val="StringTok"/>
+          <w:rStyle w:val="NormalTok"/>
         </w:rPr>
         <w:t xml:space="preserve">        </w:t>
       </w:r>
@@ -3604,18 +3148,78 @@
       </w:r>
       <w:r>
         <w:rPr>
-          <w:rStyle w:val="StringTok"/>
-        </w:rPr>
-        <w:t xml:space="preserve">-&gt;setFetchMode(PDO::FETCH_CLASS, City::class);</w:t>
+          <w:rStyle w:val="NormalTok"/>
+        </w:rPr>
+        <w:t xml:space="preserve">-&gt;setFetchMode</w:t>
+      </w:r>
+      <w:r>
+        <w:rPr>
+          <w:rStyle w:val="OtherTok"/>
+        </w:rPr>
+        <w:t xml:space="preserve">(</w:t>
+      </w:r>
+      <w:r>
+        <w:rPr>
+          <w:rStyle w:val="KeywordTok"/>
+        </w:rPr>
+        <w:t xml:space="preserve">PDO</w:t>
+      </w:r>
+      <w:r>
+        <w:rPr>
+          <w:rStyle w:val="NormalTok"/>
+        </w:rPr>
+        <w:t xml:space="preserve">::</w:t>
+      </w:r>
+      <w:r>
+        <w:rPr>
+          <w:rStyle w:val="KeywordTok"/>
+        </w:rPr>
+        <w:t xml:space="preserve">FETCH_CLASS</w:t>
+      </w:r>
+      <w:r>
+        <w:rPr>
+          <w:rStyle w:val="OtherTok"/>
+        </w:rPr>
+        <w:t xml:space="preserve">,</w:t>
+      </w:r>
+      <w:r>
+        <w:rPr>
+          <w:rStyle w:val="NormalTok"/>
+        </w:rPr>
+        <w:t xml:space="preserve"> City::</w:t>
+      </w:r>
+      <w:r>
+        <w:rPr>
+          <w:rStyle w:val="KeywordTok"/>
+        </w:rPr>
+        <w:t xml:space="preserve">class</w:t>
+      </w:r>
+      <w:r>
+        <w:rPr>
+          <w:rStyle w:val="OtherTok"/>
+        </w:rPr>
+        <w:t xml:space="preserve">);</w:t>
       </w:r>
       <w:r>
         <w:br/>
       </w:r>
       <w:r>
         <w:rPr>
-          <w:rStyle w:val="StringTok"/>
-        </w:rPr>
-        <w:t xml:space="preserve">        return </w:t>
+          <w:rStyle w:val="NormalTok"/>
+        </w:rPr>
+        <w:t xml:space="preserve">        </w:t>
+      </w:r>
+      <w:r>
+        <w:rPr>
+          <w:rStyle w:val="KeywordTok"/>
+        </w:rPr>
+        <w:t xml:space="preserve">return</w:t>
+      </w:r>
+      <w:r>
+        <w:rPr>
+          <w:rStyle w:val="NormalTok"/>
+        </w:rPr>
+        <w:t xml:space="preserve"> </w:t>
       </w:r>
       <w:r>
         <w:rPr>
@@ -3625,16 +3229,52 @@
       </w:r>
       <w:r>
         <w:rPr>
-          <w:rStyle w:val="StringTok"/>
-        </w:rPr>
-        <w:t xml:space="preserve">-&gt;fetch() ?: null;</w:t>
+          <w:rStyle w:val="NormalTok"/>
+        </w:rPr>
+        <w:t xml:space="preserve">-&gt;fetch</w:t>
+      </w:r>
+      <w:r>
+        <w:rPr>
+          <w:rStyle w:val="OtherTok"/>
+        </w:rPr>
+        <w:t xml:space="preserve">()</w:t>
+      </w:r>
+      <w:r>
+        <w:rPr>
+          <w:rStyle w:val="NormalTok"/>
+        </w:rPr>
+        <w:t xml:space="preserve"> </w:t>
+      </w:r>
+      <w:r>
+        <w:rPr>
+          <w:rStyle w:val="OtherTok"/>
+        </w:rPr>
+        <w:t xml:space="preserve">?:</w:t>
+      </w:r>
+      <w:r>
+        <w:rPr>
+          <w:rStyle w:val="NormalTok"/>
+        </w:rPr>
+        <w:t xml:space="preserve"> </w:t>
+      </w:r>
+      <w:r>
+        <w:rPr>
+          <w:rStyle w:val="KeywordTok"/>
+        </w:rPr>
+        <w:t xml:space="preserve">null</w:t>
+      </w:r>
+      <w:r>
+        <w:rPr>
+          <w:rStyle w:val="OtherTok"/>
+        </w:rPr>
+        <w:t xml:space="preserve">;</w:t>
       </w:r>
       <w:r>
         <w:br/>
       </w:r>
       <w:r>
         <w:rPr>
-          <w:rStyle w:val="StringTok"/>
+          <w:rStyle w:val="NormalTok"/>
         </w:rPr>
         <w:t xml:space="preserve">    }</w:t>
       </w:r>
@@ -3643,7 +3283,7 @@
       </w:r>
       <w:r>
         <w:rPr>
-          <w:rStyle w:val="StringTok"/>
+          <w:rStyle w:val="NormalTok"/>
         </w:rPr>
         <w:t xml:space="preserve">}</w:t>
       </w:r>
@@ -3676,11 +3316,11 @@
       <w:pPr>
         <w:pStyle w:val="Heading2"/>
       </w:pPr>
-      <w:bookmarkStart w:id="38" w:name="проект-7-додаток-погоди"/>
+      <w:bookmarkStart w:id="43" w:name="проект-7-додаток-погоди"/>
       <w:r>
         <w:t xml:space="preserve">Проект 7: Додаток погоди</w:t>
       </w:r>
-      <w:bookmarkEnd w:id="38"/>
+      <w:bookmarkEnd w:id="43"/>
     </w:p>
     <w:p>
       <w:pPr>
@@ -3696,7 +3336,7 @@
         <w:t xml:space="preserve"> </w:t>
       </w:r>
       <w:r>
-        <w:t xml:space="preserve">Веб-додаток для відображення інформації про погоду в обраному місті. Проект розроблений на PHP з використанням принципів об\’єктно-орієнтованого програмування та паттерну Strategy через інтерфейси.</w:t>
+        <w:t xml:space="preserve">Веб-додаток для відображення інформації про погоду в обраному місті. Проект розроблений на PHP з використанням принципів об’єктно-орієнтованого програмування та паттерну Strategy через інтерфейси.</w:t>
       </w:r>
     </w:p>
     <w:p>
@@ -3712,7 +3352,7 @@
       <w:r>
         <w:t xml:space="preserve"> </w:t>
       </w:r>
-      <w:hyperlink r:id="rId39">
+      <w:hyperlink r:id="rId44">
         <w:r>
           <w:rPr>
             <w:rStyle w:val="Hyperlink"/>
@@ -3960,11 +3600,11 @@
       <w:pPr>
         <w:pStyle w:val="Heading2"/>
       </w:pPr>
-      <w:bookmarkStart w:id="40" w:name="проект-8-система-керування-контентом-cms"/>
+      <w:bookmarkStart w:id="45" w:name="проект-8-система-керування-контентом-cms"/>
       <w:r>
         <w:t xml:space="preserve">Проект 8: Система керування контентом (CMS)</w:t>
       </w:r>
-      <w:bookmarkEnd w:id="40"/>
+      <w:bookmarkEnd w:id="45"/>
     </w:p>
     <w:p>
       <w:pPr>
@@ -3996,7 +3636,7 @@
       <w:r>
         <w:t xml:space="preserve"> </w:t>
       </w:r>
-      <w:hyperlink r:id="rId41">
+      <w:hyperlink r:id="rId46">
         <w:r>
           <w:rPr>
             <w:rStyle w:val="Hyperlink"/>
@@ -4036,367 +3676,61 @@
           <w:ilvl w:val="0"/>
           <w:numId w:val="1000"/>
         </w:numPr>
-        <w:pStyle w:val="SourceCode"/>
-      </w:pPr>
-      <w:r>
-        <w:rPr>
-          <w:rStyle w:val="KeywordTok"/>
-        </w:rPr>
-        <w:t xml:space="preserve">class</w:t>
-      </w:r>
-      <w:r>
-        <w:rPr>
-          <w:rStyle w:val="NormalTok"/>
-        </w:rPr>
-        <w:t xml:space="preserve"> Container {</w:t>
-      </w:r>
-      <w:r>
-        <w:br/>
-      </w:r>
-      <w:r>
-        <w:rPr>
-          <w:rStyle w:val="NormalTok"/>
-        </w:rPr>
-        <w:t xml:space="preserve">    </w:t>
-      </w:r>
-      <w:r>
-        <w:rPr>
-          <w:rStyle w:val="KeywordTok"/>
-        </w:rPr>
-        <w:t xml:space="preserve">private</w:t>
-      </w:r>
-      <w:r>
-        <w:rPr>
-          <w:rStyle w:val="NormalTok"/>
-        </w:rPr>
-        <w:t xml:space="preserve"> </w:t>
-      </w:r>
-      <w:r>
-        <w:rPr>
-          <w:rStyle w:val="KeywordTok"/>
-        </w:rPr>
-        <w:t xml:space="preserve">array</w:t>
-      </w:r>
-      <w:r>
-        <w:rPr>
-          <w:rStyle w:val="NormalTok"/>
-        </w:rPr>
-        <w:t xml:space="preserve"> </w:t>
-      </w:r>
-      <w:r>
-        <w:rPr>
-          <w:rStyle w:val="KeywordTok"/>
-        </w:rPr>
-        <w:t xml:space="preserve">$recipes</w:t>
-      </w:r>
-      <w:r>
-        <w:rPr>
-          <w:rStyle w:val="NormalTok"/>
-        </w:rPr>
-        <w:t xml:space="preserve"> = </w:t>
-      </w:r>
-      <w:r>
-        <w:rPr>
-          <w:rStyle w:val="OtherTok"/>
-        </w:rPr>
-        <w:t xml:space="preserve">[];</w:t>
-      </w:r>
-      <w:r>
-        <w:br/>
-      </w:r>
-      <w:r>
-        <w:br/>
-      </w:r>
-      <w:r>
-        <w:rPr>
-          <w:rStyle w:val="NormalTok"/>
-        </w:rPr>
-        <w:t xml:space="preserve">    </w:t>
-      </w:r>
-      <w:r>
-        <w:rPr>
-          <w:rStyle w:val="KeywordTok"/>
-        </w:rPr>
-        <w:t xml:space="preserve">public</w:t>
-      </w:r>
-      <w:r>
-        <w:rPr>
-          <w:rStyle w:val="NormalTok"/>
-        </w:rPr>
-        <w:t xml:space="preserve"> </w:t>
-      </w:r>
-      <w:r>
-        <w:rPr>
-          <w:rStyle w:val="KeywordTok"/>
-        </w:rPr>
-        <w:t xml:space="preserve">function</w:t>
-      </w:r>
-      <w:r>
-        <w:rPr>
-          <w:rStyle w:val="NormalTok"/>
-        </w:rPr>
-        <w:t xml:space="preserve"> bind</w:t>
-      </w:r>
-      <w:r>
-        <w:rPr>
-          <w:rStyle w:val="OtherTok"/>
-        </w:rPr>
-        <w:t xml:space="preserve">(</w:t>
-      </w:r>
-      <w:r>
-        <w:rPr>
-          <w:rStyle w:val="KeywordTok"/>
-        </w:rPr>
-        <w:t xml:space="preserve">string</w:t>
-      </w:r>
-      <w:r>
-        <w:rPr>
-          <w:rStyle w:val="NormalTok"/>
-        </w:rPr>
-        <w:t xml:space="preserve"> </w:t>
-      </w:r>
-      <w:r>
-        <w:rPr>
-          <w:rStyle w:val="KeywordTok"/>
-        </w:rPr>
-        <w:t xml:space="preserve">$what</w:t>
-      </w:r>
-      <w:r>
-        <w:rPr>
-          <w:rStyle w:val="OtherTok"/>
-        </w:rPr>
-        <w:t xml:space="preserve">,</w:t>
-      </w:r>
-      <w:r>
-        <w:rPr>
-          <w:rStyle w:val="NormalTok"/>
-        </w:rPr>
-        <w:t xml:space="preserve"> \</w:t>
-      </w:r>
-      <w:r>
-        <w:rPr>
-          <w:rStyle w:val="KeywordTok"/>
-        </w:rPr>
-        <w:t xml:space="preserve">Closure</w:t>
-      </w:r>
-      <w:r>
-        <w:rPr>
-          <w:rStyle w:val="NormalTok"/>
-        </w:rPr>
-        <w:t xml:space="preserve"> </w:t>
-      </w:r>
-      <w:r>
-        <w:rPr>
-          <w:rStyle w:val="KeywordTok"/>
-        </w:rPr>
-        <w:t xml:space="preserve">$recipe</w:t>
-      </w:r>
-      <w:r>
-        <w:rPr>
-          <w:rStyle w:val="OtherTok"/>
-        </w:rPr>
-        <w:t xml:space="preserve">)</w:t>
-      </w:r>
-      <w:r>
-        <w:rPr>
-          <w:rStyle w:val="NormalTok"/>
-        </w:rPr>
-        <w:t xml:space="preserve"> {</w:t>
-      </w:r>
-      <w:r>
-        <w:br/>
-      </w:r>
-      <w:r>
-        <w:rPr>
-          <w:rStyle w:val="NormalTok"/>
-        </w:rPr>
-        <w:t xml:space="preserve">        </w:t>
-      </w:r>
-      <w:r>
-        <w:rPr>
-          <w:rStyle w:val="KeywordTok"/>
-        </w:rPr>
-        <w:t xml:space="preserve">$this</w:t>
-      </w:r>
-      <w:r>
-        <w:rPr>
-          <w:rStyle w:val="NormalTok"/>
-        </w:rPr>
-        <w:t xml:space="preserve">-&gt;recipes</w:t>
-      </w:r>
-      <w:r>
-        <w:rPr>
-          <w:rStyle w:val="OtherTok"/>
-        </w:rPr>
-        <w:t xml:space="preserve">[</w:t>
-      </w:r>
-      <w:r>
-        <w:rPr>
-          <w:rStyle w:val="KeywordTok"/>
-        </w:rPr>
-        <w:t xml:space="preserve">$what</w:t>
-      </w:r>
-      <w:r>
-        <w:rPr>
-          <w:rStyle w:val="OtherTok"/>
-        </w:rPr>
-        <w:t xml:space="preserve">]</w:t>
-      </w:r>
-      <w:r>
-        <w:rPr>
-          <w:rStyle w:val="NormalTok"/>
-        </w:rPr>
-        <w:t xml:space="preserve"> = </w:t>
-      </w:r>
-      <w:r>
-        <w:rPr>
-          <w:rStyle w:val="KeywordTok"/>
-        </w:rPr>
-        <w:t xml:space="preserve">$recipe</w:t>
-      </w:r>
-      <w:r>
-        <w:rPr>
-          <w:rStyle w:val="OtherTok"/>
-        </w:rPr>
-        <w:t xml:space="preserve">;</w:t>
-      </w:r>
-      <w:r>
-        <w:br/>
-      </w:r>
-      <w:r>
-        <w:rPr>
-          <w:rStyle w:val="NormalTok"/>
-        </w:rPr>
-        <w:t xml:space="preserve">    }</w:t>
-      </w:r>
-      <w:r>
-        <w:br/>
-      </w:r>
-      <w:r>
-        <w:br/>
-      </w:r>
-      <w:r>
-        <w:rPr>
-          <w:rStyle w:val="NormalTok"/>
-        </w:rPr>
-        <w:t xml:space="preserve">    </w:t>
-      </w:r>
-      <w:r>
-        <w:rPr>
-          <w:rStyle w:val="KeywordTok"/>
-        </w:rPr>
-        <w:t xml:space="preserve">public</w:t>
-      </w:r>
-      <w:r>
-        <w:rPr>
-          <w:rStyle w:val="NormalTok"/>
-        </w:rPr>
-        <w:t xml:space="preserve"> </w:t>
-      </w:r>
-      <w:r>
-        <w:rPr>
-          <w:rStyle w:val="KeywordTok"/>
-        </w:rPr>
-        <w:t xml:space="preserve">function</w:t>
-      </w:r>
-      <w:r>
-        <w:rPr>
-          <w:rStyle w:val="NormalTok"/>
-        </w:rPr>
-        <w:t xml:space="preserve"> get</w:t>
-      </w:r>
-      <w:r>
-        <w:rPr>
-          <w:rStyle w:val="OtherTok"/>
-        </w:rPr>
-        <w:t xml:space="preserve">(</w:t>
-      </w:r>
-      <w:r>
-        <w:rPr>
-          <w:rStyle w:val="KeywordTok"/>
-        </w:rPr>
-        <w:t xml:space="preserve">$what</w:t>
-      </w:r>
-      <w:r>
-        <w:rPr>
-          <w:rStyle w:val="OtherTok"/>
-        </w:rPr>
-        <w:t xml:space="preserve">)</w:t>
-      </w:r>
-      <w:r>
-        <w:rPr>
-          <w:rStyle w:val="NormalTok"/>
-        </w:rPr>
-        <w:t xml:space="preserve"> {</w:t>
-      </w:r>
-      <w:r>
-        <w:br/>
-      </w:r>
-      <w:r>
-        <w:rPr>
-          <w:rStyle w:val="NormalTok"/>
-        </w:rPr>
-        <w:t xml:space="preserve">        </w:t>
-      </w:r>
-      <w:r>
-        <w:rPr>
-          <w:rStyle w:val="KeywordTok"/>
-        </w:rPr>
-        <w:t xml:space="preserve">return</w:t>
-      </w:r>
-      <w:r>
-        <w:rPr>
-          <w:rStyle w:val="NormalTok"/>
-        </w:rPr>
-        <w:t xml:space="preserve"> </w:t>
-      </w:r>
-      <w:r>
-        <w:rPr>
-          <w:rStyle w:val="KeywordTok"/>
-        </w:rPr>
-        <w:t xml:space="preserve">$this</w:t>
-      </w:r>
-      <w:r>
-        <w:rPr>
-          <w:rStyle w:val="NormalTok"/>
-        </w:rPr>
-        <w:t xml:space="preserve">-&gt;recipes</w:t>
-      </w:r>
-      <w:r>
-        <w:rPr>
-          <w:rStyle w:val="OtherTok"/>
-        </w:rPr>
-        <w:t xml:space="preserve">[</w:t>
-      </w:r>
-      <w:r>
-        <w:rPr>
-          <w:rStyle w:val="KeywordTok"/>
-        </w:rPr>
-        <w:t xml:space="preserve">$what</w:t>
-      </w:r>
-      <w:r>
-        <w:rPr>
-          <w:rStyle w:val="OtherTok"/>
-        </w:rPr>
-        <w:t xml:space="preserve">]();</w:t>
-      </w:r>
-      <w:r>
-        <w:br/>
-      </w:r>
-      <w:r>
-        <w:rPr>
-          <w:rStyle w:val="NormalTok"/>
-        </w:rPr>
-        <w:t xml:space="preserve">    }</w:t>
-      </w:r>
-      <w:r>
-        <w:br/>
-      </w:r>
-      <w:r>
-        <w:rPr>
-          <w:rStyle w:val="NormalTok"/>
-        </w:rPr>
-        <w:t xml:space="preserve">}</w:t>
+        <w:pStyle w:val="CaptionedFigure"/>
+      </w:pPr>
+      <w:r>
+        <w:drawing>
+          <wp:inline>
+            <wp:extent cx="3810000" cy="2540000"/>
+            <wp:effectExtent b="0" l="0" r="0" t="0"/>
+            <wp:docPr descr="Код Container.php" title="" id="1" name="Picture"/>
+            <a:graphic>
+              <a:graphicData uri="http://schemas.openxmlformats.org/drawingml/2006/picture">
+                <pic:pic>
+                  <pic:nvPicPr>
+                    <pic:cNvPr descr="../screenshots/project-08-container-code.txt" id="0" name="Picture"/>
+                    <pic:cNvPicPr>
+                      <a:picLocks noChangeArrowheads="1" noChangeAspect="1"/>
+                    </pic:cNvPicPr>
+                  </pic:nvPicPr>
+                  <pic:blipFill>
+                    <a:blip r:embed="rId47"/>
+                    <a:stretch>
+                      <a:fillRect/>
+                    </a:stretch>
+                  </pic:blipFill>
+                  <pic:spPr bwMode="auto">
+                    <a:xfrm>
+                      <a:off x="0" y="0"/>
+                      <a:ext cx="3810000" cy="2540000"/>
+                    </a:xfrm>
+                    <a:prstGeom prst="rect">
+                      <a:avLst/>
+                    </a:prstGeom>
+                    <a:noFill/>
+                    <a:ln w="9525">
+                      <a:noFill/>
+                      <a:headEnd/>
+                      <a:tailEnd/>
+                    </a:ln>
+                  </pic:spPr>
+                </pic:pic>
+              </a:graphicData>
+            </a:graphic>
+          </wp:inline>
+        </w:drawing>
+      </w:r>
+    </w:p>
+    <w:p>
+      <w:pPr>
+        <w:numPr>
+          <w:ilvl w:val="0"/>
+          <w:numId w:val="1000"/>
+        </w:numPr>
+        <w:pStyle w:val="ImageCaption"/>
+      </w:pPr>
+      <w:r>
+        <w:t xml:space="preserve">Код Container.php</w:t>
       </w:r>
     </w:p>
     <w:p>
@@ -4458,24 +3792,81 @@
         <w:rPr>
           <w:rStyle w:val="NormalTok"/>
         </w:rPr>
-        <w:t xml:space="preserve">    \</w:t>
+        <w:t xml:space="preserve">    </w:t>
       </w:r>
       <w:r>
         <w:rPr>
           <w:rStyle w:val="StringTok"/>
         </w:rPr>
-        <w:t xml:space="preserve">"home</w:t>
-      </w:r>
-      <w:r>
-        <w:rPr>
-          <w:rStyle w:val="KeywordTok"/>
-        </w:rPr>
-        <w:t xml:space="preserve">\"</w:t>
+        <w:t xml:space="preserve">"home"</w:t>
+      </w:r>
+      <w:r>
+        <w:rPr>
+          <w:rStyle w:val="NormalTok"/>
+        </w:rPr>
+        <w:t xml:space="preserve"> =&gt; </w:t>
+      </w:r>
+      <w:r>
+        <w:rPr>
+          <w:rStyle w:val="KeywordTok"/>
+        </w:rPr>
+        <w:t xml:space="preserve">$container</w:t>
+      </w:r>
+      <w:r>
+        <w:rPr>
+          <w:rStyle w:val="NormalTok"/>
+        </w:rPr>
+        <w:t xml:space="preserve">-&gt;get</w:t>
+      </w:r>
+      <w:r>
+        <w:rPr>
+          <w:rStyle w:val="OtherTok"/>
+        </w:rPr>
+        <w:t xml:space="preserve">(</w:t>
       </w:r>
       <w:r>
         <w:rPr>
           <w:rStyle w:val="StringTok"/>
         </w:rPr>
+        <w:t xml:space="preserve">"pagesController"</w:t>
+      </w:r>
+      <w:r>
+        <w:rPr>
+          <w:rStyle w:val="OtherTok"/>
+        </w:rPr>
+        <w:t xml:space="preserve">)</w:t>
+      </w:r>
+      <w:r>
+        <w:rPr>
+          <w:rStyle w:val="NormalTok"/>
+        </w:rPr>
+        <w:t xml:space="preserve">-&gt;index</w:t>
+      </w:r>
+      <w:r>
+        <w:rPr>
+          <w:rStyle w:val="OtherTok"/>
+        </w:rPr>
+        <w:t xml:space="preserve">(),</w:t>
+      </w:r>
+      <w:r>
+        <w:br/>
+      </w:r>
+      <w:r>
+        <w:rPr>
+          <w:rStyle w:val="NormalTok"/>
+        </w:rPr>
+        <w:t xml:space="preserve">    </w:t>
+      </w:r>
+      <w:r>
+        <w:rPr>
+          <w:rStyle w:val="StringTok"/>
+        </w:rPr>
+        <w:t xml:space="preserve">"admin/pages"</w:t>
+      </w:r>
+      <w:r>
+        <w:rPr>
+          <w:rStyle w:val="NormalTok"/>
+        </w:rPr>
         <w:t xml:space="preserve"> =&gt; </w:t>
       </w:r>
       <w:r>
@@ -4486,156 +3877,117 @@
       </w:r>
       <w:r>
         <w:rPr>
+          <w:rStyle w:val="NormalTok"/>
+        </w:rPr>
+        <w:t xml:space="preserve">-&gt;get</w:t>
+      </w:r>
+      <w:r>
+        <w:rPr>
+          <w:rStyle w:val="OtherTok"/>
+        </w:rPr>
+        <w:t xml:space="preserve">(</w:t>
+      </w:r>
+      <w:r>
+        <w:rPr>
           <w:rStyle w:val="StringTok"/>
         </w:rPr>
-        <w:t xml:space="preserve">-&gt;get(</w:t>
-      </w:r>
-      <w:r>
-        <w:rPr>
-          <w:rStyle w:val="KeywordTok"/>
-        </w:rPr>
-        <w:t xml:space="preserve">\"</w:t>
+        <w:t xml:space="preserve">"pagesAdminController"</w:t>
+      </w:r>
+      <w:r>
+        <w:rPr>
+          <w:rStyle w:val="OtherTok"/>
+        </w:rPr>
+        <w:t xml:space="preserve">)</w:t>
+      </w:r>
+      <w:r>
+        <w:rPr>
+          <w:rStyle w:val="NormalTok"/>
+        </w:rPr>
+        <w:t xml:space="preserve">-&gt;index</w:t>
+      </w:r>
+      <w:r>
+        <w:rPr>
+          <w:rStyle w:val="OtherTok"/>
+        </w:rPr>
+        <w:t xml:space="preserve">(),</w:t>
+      </w:r>
+      <w:r>
+        <w:br/>
+      </w:r>
+      <w:r>
+        <w:rPr>
+          <w:rStyle w:val="NormalTok"/>
+        </w:rPr>
+        <w:t xml:space="preserve">    </w:t>
+      </w:r>
+      <w:r>
+        <w:rPr>
+          <w:rStyle w:val="KeywordTok"/>
+        </w:rPr>
+        <w:t xml:space="preserve">default </w:t>
+      </w:r>
+      <w:r>
+        <w:rPr>
+          <w:rStyle w:val="NormalTok"/>
+        </w:rPr>
+        <w:t xml:space="preserve">=&gt; </w:t>
+      </w:r>
+      <w:r>
+        <w:rPr>
+          <w:rStyle w:val="KeywordTok"/>
+        </w:rPr>
+        <w:t xml:space="preserve">$container</w:t>
+      </w:r>
+      <w:r>
+        <w:rPr>
+          <w:rStyle w:val="NormalTok"/>
+        </w:rPr>
+        <w:t xml:space="preserve">-&gt;get</w:t>
+      </w:r>
+      <w:r>
+        <w:rPr>
+          <w:rStyle w:val="OtherTok"/>
+        </w:rPr>
+        <w:t xml:space="preserve">(</w:t>
       </w:r>
       <w:r>
         <w:rPr>
           <w:rStyle w:val="StringTok"/>
         </w:rPr>
-        <w:t xml:space="preserve">pagesController</w:t>
-      </w:r>
-      <w:r>
-        <w:rPr>
-          <w:rStyle w:val="KeywordTok"/>
-        </w:rPr>
-        <w:t xml:space="preserve">\"</w:t>
-      </w:r>
-      <w:r>
-        <w:rPr>
-          <w:rStyle w:val="StringTok"/>
-        </w:rPr>
-        <w:t xml:space="preserve">)-&gt;index(),</w:t>
+        <w:t xml:space="preserve">"notFoundController"</w:t>
+      </w:r>
+      <w:r>
+        <w:rPr>
+          <w:rStyle w:val="OtherTok"/>
+        </w:rPr>
+        <w:t xml:space="preserve">)</w:t>
+      </w:r>
+      <w:r>
+        <w:rPr>
+          <w:rStyle w:val="NormalTok"/>
+        </w:rPr>
+        <w:t xml:space="preserve">-&gt;show</w:t>
+      </w:r>
+      <w:r>
+        <w:rPr>
+          <w:rStyle w:val="OtherTok"/>
+        </w:rPr>
+        <w:t xml:space="preserve">()</w:t>
       </w:r>
       <w:r>
         <w:br/>
       </w:r>
       <w:r>
         <w:rPr>
-          <w:rStyle w:val="StringTok"/>
-        </w:rPr>
-        <w:t xml:space="preserve">    </w:t>
-      </w:r>
-      <w:r>
-        <w:rPr>
-          <w:rStyle w:val="KeywordTok"/>
-        </w:rPr>
-        <w:t xml:space="preserve">\"</w:t>
-      </w:r>
-      <w:r>
-        <w:rPr>
-          <w:rStyle w:val="StringTok"/>
-        </w:rPr>
-        <w:t xml:space="preserve">admin/pages</w:t>
-      </w:r>
-      <w:r>
-        <w:rPr>
-          <w:rStyle w:val="KeywordTok"/>
-        </w:rPr>
-        <w:t xml:space="preserve">\"</w:t>
-      </w:r>
-      <w:r>
-        <w:rPr>
-          <w:rStyle w:val="StringTok"/>
-        </w:rPr>
-        <w:t xml:space="preserve"> =&gt; </w:t>
-      </w:r>
-      <w:r>
-        <w:rPr>
-          <w:rStyle w:val="KeywordTok"/>
-        </w:rPr>
-        <w:t xml:space="preserve">$container</w:t>
-      </w:r>
-      <w:r>
-        <w:rPr>
-          <w:rStyle w:val="StringTok"/>
-        </w:rPr>
-        <w:t xml:space="preserve">-&gt;get(</w:t>
-      </w:r>
-      <w:r>
-        <w:rPr>
-          <w:rStyle w:val="KeywordTok"/>
-        </w:rPr>
-        <w:t xml:space="preserve">\"</w:t>
-      </w:r>
-      <w:r>
-        <w:rPr>
-          <w:rStyle w:val="StringTok"/>
-        </w:rPr>
-        <w:t xml:space="preserve">pagesAdminController</w:t>
-      </w:r>
-      <w:r>
-        <w:rPr>
-          <w:rStyle w:val="KeywordTok"/>
-        </w:rPr>
-        <w:t xml:space="preserve">\"</w:t>
-      </w:r>
-      <w:r>
-        <w:rPr>
-          <w:rStyle w:val="StringTok"/>
-        </w:rPr>
-        <w:t xml:space="preserve">)-&gt;index(),</w:t>
-      </w:r>
-      <w:r>
-        <w:br/>
-      </w:r>
-      <w:r>
-        <w:rPr>
-          <w:rStyle w:val="StringTok"/>
-        </w:rPr>
-        <w:t xml:space="preserve">    default =&gt; </w:t>
-      </w:r>
-      <w:r>
-        <w:rPr>
-          <w:rStyle w:val="KeywordTok"/>
-        </w:rPr>
-        <w:t xml:space="preserve">$container</w:t>
-      </w:r>
-      <w:r>
-        <w:rPr>
-          <w:rStyle w:val="StringTok"/>
-        </w:rPr>
-        <w:t xml:space="preserve">-&gt;get(</w:t>
-      </w:r>
-      <w:r>
-        <w:rPr>
-          <w:rStyle w:val="KeywordTok"/>
-        </w:rPr>
-        <w:t xml:space="preserve">\"</w:t>
-      </w:r>
-      <w:r>
-        <w:rPr>
-          <w:rStyle w:val="StringTok"/>
-        </w:rPr>
-        <w:t xml:space="preserve">notFoundController</w:t>
-      </w:r>
-      <w:r>
-        <w:rPr>
-          <w:rStyle w:val="KeywordTok"/>
-        </w:rPr>
-        <w:t xml:space="preserve">\"</w:t>
-      </w:r>
-      <w:r>
-        <w:rPr>
-          <w:rStyle w:val="StringTok"/>
-        </w:rPr>
-        <w:t xml:space="preserve">)-&gt;show()</w:t>
-      </w:r>
-      <w:r>
-        <w:br/>
-      </w:r>
-      <w:r>
-        <w:rPr>
-          <w:rStyle w:val="StringTok"/>
-        </w:rPr>
-        <w:t xml:space="preserve">};</w:t>
+          <w:rStyle w:val="NormalTok"/>
+        </w:rPr>
+        <w:t xml:space="preserve">}</w:t>
+      </w:r>
+      <w:r>
+        <w:rPr>
+          <w:rStyle w:val="OtherTok"/>
+        </w:rPr>
+        <w:t xml:space="preserve">;</w:t>
       </w:r>
     </w:p>
     <w:p>

</xml_diff>